<commit_message>
2024.01.23 精读 1-System Model-A
</commit_message>
<xml_diff>
--- a/2024 文献精读.docx
+++ b/2024 文献精读.docx
@@ -233,60 +233,21 @@
       <w:r>
         <w:rPr>
           <w:rFonts w:ascii="Times New Roman" w:eastAsia="黑体" w:hAnsi="Times New Roman"/>
-          <w:color w:val="C00000"/>
-          <w:szCs w:val="24"/>
-        </w:rPr>
-        <w:t>FoV prediction</w:t>
-      </w:r>
-      <w:r>
-        <w:rPr>
-          <w:rFonts w:ascii="Times New Roman" w:eastAsia="黑体" w:hAnsi="Times New Roman"/>
-          <w:szCs w:val="24"/>
-        </w:rPr>
-        <w:t>,</w:t>
-      </w:r>
-      <w:r>
-        <w:rPr>
-          <w:rFonts w:ascii="Times New Roman" w:eastAsia="黑体" w:hAnsi="Times New Roman"/>
-          <w:color w:val="C00000"/>
-          <w:szCs w:val="24"/>
-        </w:rPr>
-        <w:t xml:space="preserve"> mobile edge computing</w:t>
-      </w:r>
-      <w:r>
-        <w:rPr>
-          <w:rFonts w:ascii="Times New Roman" w:eastAsia="黑体" w:hAnsi="Times New Roman"/>
-          <w:szCs w:val="24"/>
-        </w:rPr>
-        <w:t>, proximal policy optimization,</w:t>
-      </w:r>
-      <w:r>
-        <w:rPr>
-          <w:rFonts w:ascii="Times New Roman" w:eastAsia="黑体" w:hAnsi="Times New Roman"/>
-          <w:color w:val="C00000"/>
-          <w:szCs w:val="24"/>
-        </w:rPr>
-        <w:t xml:space="preserve"> rendered tile reuse</w:t>
-      </w:r>
-      <w:r>
-        <w:rPr>
-          <w:rFonts w:ascii="Times New Roman" w:eastAsia="黑体" w:hAnsi="Times New Roman"/>
-          <w:szCs w:val="24"/>
-        </w:rPr>
-        <w:t>, virtual reality.</w:t>
-      </w:r>
-    </w:p>
-    <w:p>
-      <w:pPr>
-        <w:rPr>
-          <w:rFonts w:ascii="Times New Roman" w:eastAsia="黑体" w:hAnsi="Times New Roman"/>
-          <w:szCs w:val="24"/>
-        </w:rPr>
-      </w:pPr>
-      <w:r>
-        <w:rPr>
-          <w:rFonts w:ascii="Times New Roman" w:eastAsia="黑体" w:hAnsi="Times New Roman"/>
-          <w:color w:val="C00000"/>
+          <w:szCs w:val="24"/>
+        </w:rPr>
+        <w:t>FoV prediction, mobile edge computing, proximal policy optimization, rendered tile reuse</w:t>
+      </w:r>
+    </w:p>
+    <w:p>
+      <w:pPr>
+        <w:rPr>
+          <w:rFonts w:ascii="Times New Roman" w:eastAsia="黑体" w:hAnsi="Times New Roman"/>
+          <w:szCs w:val="24"/>
+        </w:rPr>
+      </w:pPr>
+      <w:r>
+        <w:rPr>
+          <w:rFonts w:ascii="Times New Roman" w:eastAsia="黑体" w:hAnsi="Times New Roman"/>
           <w:szCs w:val="24"/>
         </w:rPr>
         <w:t xml:space="preserve">FoV </w:t>
@@ -294,48 +255,18 @@
       <w:r>
         <w:rPr>
           <w:rFonts w:ascii="Times New Roman" w:eastAsia="黑体" w:hAnsi="Times New Roman"/>
-          <w:color w:val="C00000"/>
-          <w:szCs w:val="24"/>
-        </w:rPr>
-        <w:t>预测</w:t>
-      </w:r>
-      <w:r>
-        <w:rPr>
-          <w:rFonts w:ascii="Times New Roman" w:eastAsia="黑体" w:hAnsi="Times New Roman"/>
-          <w:szCs w:val="24"/>
-        </w:rPr>
-        <w:t>、</w:t>
-      </w:r>
-      <w:r>
-        <w:rPr>
-          <w:rFonts w:ascii="Times New Roman" w:eastAsia="黑体" w:hAnsi="Times New Roman"/>
-          <w:color w:val="C00000"/>
-          <w:szCs w:val="24"/>
-        </w:rPr>
-        <w:t>移动边缘计算</w:t>
-      </w:r>
-      <w:r>
-        <w:rPr>
-          <w:rFonts w:ascii="Times New Roman" w:eastAsia="黑体" w:hAnsi="Times New Roman"/>
-          <w:szCs w:val="24"/>
-        </w:rPr>
-        <w:t>、近端策略优化、</w:t>
-      </w:r>
-      <w:r>
-        <w:rPr>
-          <w:rFonts w:ascii="Times New Roman" w:eastAsia="黑体" w:hAnsi="Times New Roman"/>
-          <w:color w:val="C00000"/>
-          <w:szCs w:val="24"/>
-        </w:rPr>
-        <w:t>渲染图块重用</w:t>
-      </w:r>
-      <w:r>
-        <w:rPr>
-          <w:rFonts w:ascii="Times New Roman" w:eastAsia="黑体" w:hAnsi="Times New Roman"/>
-          <w:szCs w:val="24"/>
-        </w:rPr>
-        <w:t>、虚拟现实。</w:t>
-      </w:r>
+          <w:szCs w:val="24"/>
+        </w:rPr>
+        <w:t>预测、移动边缘计算、近端策略优化、渲染图块重用</w:t>
+      </w:r>
+    </w:p>
+    <w:p>
+      <w:pPr>
+        <w:rPr>
+          <w:rFonts w:ascii="Times New Roman" w:eastAsia="黑体" w:hAnsi="Times New Roman" w:hint="eastAsia"/>
+          <w:szCs w:val="24"/>
+        </w:rPr>
+      </w:pPr>
     </w:p>
     <w:p>
       <w:pPr>
@@ -372,24 +303,66 @@
       </w:pPr>
       <w:r>
         <w:rPr>
+          <w:rFonts w:ascii="Times New Roman" w:eastAsia="黑体" w:hAnsi="Times New Roman"/>
+          <w:szCs w:val="24"/>
+        </w:rPr>
+        <w:t>无线</w:t>
+      </w:r>
+      <w:r>
+        <w:rPr>
+          <w:rFonts w:ascii="Times New Roman" w:eastAsia="黑体" w:hAnsi="Times New Roman"/>
+          <w:szCs w:val="24"/>
+        </w:rPr>
+        <w:t>VR</w:t>
+      </w:r>
+      <w:r>
+        <w:rPr>
+          <w:rFonts w:ascii="Times New Roman" w:eastAsia="黑体" w:hAnsi="Times New Roman"/>
+          <w:szCs w:val="24"/>
+        </w:rPr>
+        <w:t>服务需求增加，但</w:t>
+      </w:r>
+      <w:r>
+        <w:rPr>
+          <w:rFonts w:ascii="Times New Roman" w:eastAsia="黑体" w:hAnsi="Times New Roman"/>
+          <w:szCs w:val="24"/>
+        </w:rPr>
+        <w:t>现有移动网络系统的计算能力和传输速率面临挑战</w:t>
+      </w:r>
+      <w:r>
+        <w:rPr>
+          <w:rFonts w:ascii="Times New Roman" w:eastAsia="黑体" w:hAnsi="Times New Roman"/>
+          <w:szCs w:val="24"/>
+        </w:rPr>
+        <w:t>。</w:t>
+      </w:r>
+      <w:r>
+        <w:rPr>
           <w:rFonts w:ascii="Times New Roman" w:eastAsia="黑体" w:hAnsi="Times New Roman" w:hint="eastAsia"/>
           <w:szCs w:val="24"/>
         </w:rPr>
-        <w:t>论文背景</w:t>
-      </w:r>
-      <w:r>
-        <w:rPr>
-          <w:rFonts w:ascii="Times New Roman" w:eastAsia="黑体" w:hAnsi="Times New Roman"/>
-          <w:szCs w:val="24"/>
-        </w:rPr>
-        <w:t xml:space="preserve">: </w:t>
-      </w:r>
-      <w:r>
-        <w:rPr>
-          <w:rFonts w:ascii="Times New Roman" w:eastAsia="黑体" w:hAnsi="Times New Roman"/>
-          <w:szCs w:val="24"/>
-        </w:rPr>
-        <w:t>随着虚拟现实技术的兴起，无线</w:t>
+        <w:t>论文</w:t>
+      </w:r>
+      <w:r>
+        <w:rPr>
+          <w:rFonts w:ascii="Times New Roman" w:eastAsia="黑体" w:hAnsi="Times New Roman"/>
+          <w:szCs w:val="24"/>
+        </w:rPr>
+        <w:t>旨在解决</w:t>
+      </w:r>
+      <w:r>
+        <w:rPr>
+          <w:rFonts w:ascii="Times New Roman" w:eastAsia="黑体" w:hAnsi="Times New Roman"/>
+          <w:szCs w:val="24"/>
+        </w:rPr>
+        <w:t>MEC</w:t>
+      </w:r>
+      <w:r>
+        <w:rPr>
+          <w:rFonts w:ascii="Times New Roman" w:eastAsia="黑体" w:hAnsi="Times New Roman"/>
+          <w:szCs w:val="24"/>
+        </w:rPr>
+        <w:t>辅助无线</w:t>
       </w:r>
       <w:r>
         <w:rPr>
@@ -403,48 +376,55 @@
           <w:rFonts w:ascii="Times New Roman" w:eastAsia="黑体" w:hAnsi="Times New Roman"/>
           <w:szCs w:val="24"/>
         </w:rPr>
-        <w:t>服务需求增加，但</w:t>
-      </w:r>
-      <w:r>
-        <w:rPr>
-          <w:rFonts w:ascii="Times New Roman" w:eastAsia="黑体" w:hAnsi="Times New Roman"/>
-          <w:color w:val="C00000"/>
-          <w:szCs w:val="24"/>
-        </w:rPr>
-        <w:t>现有移动网络系统的计算能力和传输速率面临挑战</w:t>
-      </w:r>
-      <w:r>
-        <w:rPr>
-          <w:rFonts w:ascii="Times New Roman" w:eastAsia="黑体" w:hAnsi="Times New Roman"/>
-          <w:szCs w:val="24"/>
-        </w:rPr>
-        <w:t>。</w:t>
+        <w:t>服务中</w:t>
       </w:r>
       <w:r>
         <w:rPr>
           <w:rFonts w:ascii="Times New Roman" w:eastAsia="黑体" w:hAnsi="Times New Roman" w:hint="eastAsia"/>
           <w:szCs w:val="24"/>
         </w:rPr>
-        <w:t>过去方案</w:t>
-      </w:r>
-      <w:r>
-        <w:rPr>
-          <w:rFonts w:ascii="Times New Roman" w:eastAsia="黑体" w:hAnsi="Times New Roman"/>
-          <w:szCs w:val="24"/>
-        </w:rPr>
-        <w:t xml:space="preserve">: </w:t>
-      </w:r>
-      <w:r>
-        <w:rPr>
-          <w:rFonts w:ascii="Times New Roman" w:eastAsia="黑体" w:hAnsi="Times New Roman"/>
-          <w:szCs w:val="24"/>
-        </w:rPr>
-        <w:t>以往的研究忽略了</w:t>
-      </w:r>
-      <w:r>
-        <w:rPr>
-          <w:rFonts w:ascii="Times New Roman" w:eastAsia="黑体" w:hAnsi="Times New Roman"/>
-          <w:color w:val="C00000"/>
+        <w:t>：</w:t>
+      </w:r>
+    </w:p>
+    <w:p>
+      <w:pPr>
+        <w:pStyle w:val="af5"/>
+        <w:numPr>
+          <w:ilvl w:val="0"/>
+          <w:numId w:val="13"/>
+        </w:numPr>
+        <w:spacing w:line="360" w:lineRule="auto"/>
+        <w:ind w:firstLineChars="0"/>
+        <w:rPr>
+          <w:rFonts w:ascii="Times New Roman" w:eastAsia="黑体" w:hAnsi="Times New Roman"/>
+          <w:szCs w:val="24"/>
+        </w:rPr>
+      </w:pPr>
+      <w:r>
+        <w:rPr>
+          <w:rFonts w:ascii="Times New Roman" w:eastAsia="黑体" w:hAnsi="Times New Roman"/>
+          <w:szCs w:val="24"/>
+        </w:rPr>
+        <w:t>计算资源浪费</w:t>
+      </w:r>
+    </w:p>
+    <w:p>
+      <w:pPr>
+        <w:pStyle w:val="af5"/>
+        <w:numPr>
+          <w:ilvl w:val="0"/>
+          <w:numId w:val="13"/>
+        </w:numPr>
+        <w:spacing w:line="360" w:lineRule="auto"/>
+        <w:ind w:firstLineChars="0"/>
+        <w:rPr>
+          <w:rFonts w:ascii="Times New Roman" w:eastAsia="黑体" w:hAnsi="Times New Roman"/>
+          <w:szCs w:val="24"/>
+        </w:rPr>
+      </w:pPr>
+      <w:r>
+        <w:rPr>
+          <w:rFonts w:ascii="Times New Roman" w:eastAsia="黑体" w:hAnsi="Times New Roman"/>
           <w:szCs w:val="24"/>
         </w:rPr>
         <w:t>FoV</w:t>
@@ -452,122 +432,39 @@
       <w:r>
         <w:rPr>
           <w:rFonts w:ascii="Times New Roman" w:eastAsia="黑体" w:hAnsi="Times New Roman"/>
-          <w:color w:val="C00000"/>
           <w:szCs w:val="24"/>
         </w:rPr>
         <w:t>重复渲染</w:t>
       </w:r>
-      <w:r>
-        <w:rPr>
-          <w:rFonts w:ascii="Times New Roman" w:eastAsia="黑体" w:hAnsi="Times New Roman"/>
-          <w:szCs w:val="24"/>
-        </w:rPr>
-        <w:t>的问题，以及</w:t>
-      </w:r>
-      <w:r>
-        <w:rPr>
-          <w:rFonts w:ascii="Times New Roman" w:eastAsia="黑体" w:hAnsi="Times New Roman"/>
-          <w:color w:val="C00000"/>
-          <w:szCs w:val="24"/>
-        </w:rPr>
-        <w:t>前景</w:t>
-      </w:r>
-      <w:r>
-        <w:rPr>
-          <w:rFonts w:ascii="Times New Roman" w:eastAsia="黑体" w:hAnsi="Times New Roman"/>
-          <w:szCs w:val="24"/>
-        </w:rPr>
-        <w:t>交互渲染与</w:t>
-      </w:r>
-      <w:r>
-        <w:rPr>
-          <w:rFonts w:ascii="Times New Roman" w:eastAsia="黑体" w:hAnsi="Times New Roman"/>
-          <w:color w:val="C00000"/>
-          <w:szCs w:val="24"/>
-        </w:rPr>
-        <w:t>背景</w:t>
-      </w:r>
-      <w:r>
-        <w:rPr>
-          <w:rFonts w:ascii="Times New Roman" w:eastAsia="黑体" w:hAnsi="Times New Roman"/>
-          <w:szCs w:val="24"/>
-        </w:rPr>
-        <w:t>环境缓存之间的相关性。</w:t>
-      </w:r>
-      <w:r>
-        <w:rPr>
-          <w:rFonts w:ascii="Times New Roman" w:eastAsia="黑体" w:hAnsi="Times New Roman" w:hint="eastAsia"/>
-          <w:szCs w:val="24"/>
-        </w:rPr>
-        <w:t>论文的</w:t>
-      </w:r>
-      <w:r>
-        <w:rPr>
-          <w:rFonts w:ascii="Times New Roman" w:eastAsia="黑体" w:hAnsi="Times New Roman"/>
-          <w:szCs w:val="24"/>
-        </w:rPr>
-        <w:t xml:space="preserve">Motivation: </w:t>
-      </w:r>
-      <w:r>
-        <w:rPr>
-          <w:rFonts w:ascii="Times New Roman" w:eastAsia="黑体" w:hAnsi="Times New Roman"/>
-          <w:szCs w:val="24"/>
-        </w:rPr>
-        <w:t>本研究旨在解决</w:t>
-      </w:r>
-      <w:r>
-        <w:rPr>
-          <w:rFonts w:ascii="Times New Roman" w:eastAsia="黑体" w:hAnsi="Times New Roman"/>
-          <w:szCs w:val="24"/>
-        </w:rPr>
-        <w:t>MEC</w:t>
-      </w:r>
-      <w:r>
-        <w:rPr>
-          <w:rFonts w:ascii="Times New Roman" w:eastAsia="黑体" w:hAnsi="Times New Roman"/>
-          <w:szCs w:val="24"/>
-        </w:rPr>
-        <w:t>辅助无线</w:t>
-      </w:r>
-      <w:r>
-        <w:rPr>
-          <w:rFonts w:ascii="Times New Roman" w:eastAsia="黑体" w:hAnsi="Times New Roman"/>
-          <w:szCs w:val="24"/>
-        </w:rPr>
-        <w:t>VR</w:t>
-      </w:r>
-      <w:r>
-        <w:rPr>
-          <w:rFonts w:ascii="Times New Roman" w:eastAsia="黑体" w:hAnsi="Times New Roman"/>
-          <w:szCs w:val="24"/>
-        </w:rPr>
-        <w:t>服务中计算资源浪费、</w:t>
-      </w:r>
-      <w:r>
-        <w:rPr>
-          <w:rFonts w:ascii="Times New Roman" w:eastAsia="黑体" w:hAnsi="Times New Roman"/>
-          <w:szCs w:val="24"/>
-        </w:rPr>
-        <w:t>FoV</w:t>
-      </w:r>
-      <w:r>
-        <w:rPr>
-          <w:rFonts w:ascii="Times New Roman" w:eastAsia="黑体" w:hAnsi="Times New Roman"/>
-          <w:szCs w:val="24"/>
-        </w:rPr>
-        <w:t>重复渲染和前景交互渲染与背景环境缓存相关性等问题。</w:t>
-      </w:r>
-    </w:p>
-    <w:p>
-      <w:pPr>
-        <w:spacing w:line="360" w:lineRule="auto"/>
-        <w:rPr>
-          <w:rFonts w:ascii="Times New Roman" w:eastAsia="黑体" w:hAnsi="Times New Roman"/>
-          <w:b/>
-          <w:bCs/>
-          <w:sz w:val="24"/>
-          <w:szCs w:val="24"/>
-          <w:highlight w:val="yellow"/>
+    </w:p>
+    <w:p>
+      <w:pPr>
+        <w:pStyle w:val="af5"/>
+        <w:numPr>
+          <w:ilvl w:val="0"/>
+          <w:numId w:val="13"/>
+        </w:numPr>
+        <w:spacing w:line="360" w:lineRule="auto"/>
+        <w:ind w:firstLineChars="0"/>
+        <w:rPr>
+          <w:rFonts w:ascii="Times New Roman" w:eastAsia="黑体" w:hAnsi="Times New Roman"/>
+          <w:szCs w:val="24"/>
+        </w:rPr>
+      </w:pPr>
+      <w:r>
+        <w:rPr>
+          <w:rFonts w:ascii="Times New Roman" w:eastAsia="黑体" w:hAnsi="Times New Roman"/>
+          <w:szCs w:val="24"/>
+        </w:rPr>
+        <w:t>前景交互渲染与背景环境缓存相关性等问题。</w:t>
+      </w:r>
+    </w:p>
+    <w:p>
+      <w:pPr>
+        <w:spacing w:line="360" w:lineRule="auto"/>
+        <w:rPr>
+          <w:rFonts w:ascii="Times New Roman" w:eastAsia="黑体" w:hAnsi="Times New Roman"/>
+          <w:szCs w:val="24"/>
         </w:rPr>
       </w:pPr>
       <w:r>
@@ -581,37 +478,28 @@
         </w:rPr>
         <w:t>方法：</w:t>
       </w:r>
-    </w:p>
-    <w:p>
-      <w:pPr>
-        <w:spacing w:line="360" w:lineRule="auto"/>
-        <w:ind w:firstLineChars="200" w:firstLine="420"/>
-        <w:rPr>
-          <w:rFonts w:ascii="Times New Roman" w:eastAsia="黑体" w:hAnsi="Times New Roman"/>
-          <w:szCs w:val="24"/>
-        </w:rPr>
-      </w:pPr>
-      <w:r>
-        <w:rPr>
-          <w:rFonts w:ascii="Times New Roman" w:eastAsia="黑体" w:hAnsi="Times New Roman"/>
-          <w:szCs w:val="24"/>
-        </w:rPr>
-        <w:t>本文关注交互式实时无线虚拟现实（</w:t>
-      </w:r>
-      <w:r>
-        <w:rPr>
-          <w:rFonts w:ascii="Times New Roman" w:eastAsia="黑体" w:hAnsi="Times New Roman"/>
-          <w:szCs w:val="24"/>
-        </w:rPr>
-        <w:t>VR</w:t>
-      </w:r>
-      <w:r>
-        <w:rPr>
-          <w:rFonts w:ascii="Times New Roman" w:eastAsia="黑体" w:hAnsi="Times New Roman"/>
-          <w:szCs w:val="24"/>
-        </w:rPr>
-        <w:t>）服务的崛起，介绍了虚拟现实设备渲染能力有限的挑战。</w:t>
-      </w:r>
+      <w:r>
+        <w:rPr>
+          <w:rFonts w:ascii="Times New Roman" w:eastAsia="黑体" w:hAnsi="Times New Roman"/>
+          <w:szCs w:val="24"/>
+        </w:rPr>
+        <w:t xml:space="preserve"> </w:t>
+      </w:r>
+    </w:p>
+    <w:p>
+      <w:pPr>
+        <w:pStyle w:val="af5"/>
+        <w:numPr>
+          <w:ilvl w:val="0"/>
+          <w:numId w:val="15"/>
+        </w:numPr>
+        <w:spacing w:line="360" w:lineRule="auto"/>
+        <w:ind w:firstLineChars="0"/>
+        <w:rPr>
+          <w:rFonts w:ascii="Times New Roman" w:eastAsia="黑体" w:hAnsi="Times New Roman" w:hint="eastAsia"/>
+          <w:szCs w:val="24"/>
+        </w:rPr>
+      </w:pPr>
       <w:r>
         <w:rPr>
           <w:rFonts w:ascii="Times New Roman" w:eastAsia="黑体" w:hAnsi="Times New Roman"/>
@@ -641,37 +529,104 @@
           <w:rFonts w:ascii="Times New Roman" w:eastAsia="黑体" w:hAnsi="Times New Roman"/>
           <w:szCs w:val="24"/>
         </w:rPr>
-        <w:t>通过</w:t>
-      </w:r>
-      <w:r>
-        <w:rPr>
-          <w:rFonts w:ascii="Times New Roman" w:eastAsia="黑体" w:hAnsi="Times New Roman"/>
-          <w:color w:val="C00000"/>
-          <w:szCs w:val="24"/>
-        </w:rPr>
-        <w:t>将渲染任务卸载到边缘节点</w:t>
-      </w:r>
-      <w:r>
-        <w:rPr>
-          <w:rFonts w:ascii="Times New Roman" w:eastAsia="黑体" w:hAnsi="Times New Roman"/>
-          <w:szCs w:val="24"/>
-        </w:rPr>
-        <w:t>来解决这个挑战。本文提出了一种</w:t>
-      </w:r>
-      <w:r>
-        <w:rPr>
-          <w:rFonts w:ascii="Times New Roman" w:eastAsia="黑体" w:hAnsi="Times New Roman"/>
-          <w:color w:val="C00000"/>
-          <w:szCs w:val="24"/>
-        </w:rPr>
-        <w:t>基于视野预测和优化的渲染瓦片重用方案</w:t>
-      </w:r>
-      <w:r>
-        <w:rPr>
-          <w:rFonts w:ascii="Times New Roman" w:eastAsia="黑体" w:hAnsi="Times New Roman"/>
-          <w:szCs w:val="24"/>
-        </w:rPr>
-        <w:t>，解决了重叠视野中瓦片重复渲染的问题。目标是在考虑运动到光子（</w:t>
+        <w:t>通过将渲染任务卸载到边缘节点来解决这个挑战</w:t>
+      </w:r>
+      <w:r>
+        <w:rPr>
+          <w:rFonts w:ascii="Times New Roman" w:eastAsia="黑体" w:hAnsi="Times New Roman" w:hint="eastAsia"/>
+          <w:szCs w:val="24"/>
+        </w:rPr>
+        <w:t>。</w:t>
+      </w:r>
+    </w:p>
+    <w:p>
+      <w:pPr>
+        <w:pStyle w:val="af5"/>
+        <w:numPr>
+          <w:ilvl w:val="0"/>
+          <w:numId w:val="15"/>
+        </w:numPr>
+        <w:spacing w:line="360" w:lineRule="auto"/>
+        <w:ind w:firstLineChars="0"/>
+        <w:rPr>
+          <w:rFonts w:ascii="Times New Roman" w:eastAsia="黑体" w:hAnsi="Times New Roman" w:hint="eastAsia"/>
+          <w:szCs w:val="24"/>
+        </w:rPr>
+      </w:pPr>
+      <w:r>
+        <w:rPr>
+          <w:rFonts w:ascii="Times New Roman" w:eastAsia="黑体" w:hAnsi="Times New Roman"/>
+          <w:color w:val="C00000"/>
+          <w:szCs w:val="24"/>
+        </w:rPr>
+        <w:t>提出了</w:t>
+      </w:r>
+      <w:r>
+        <w:rPr>
+          <w:rFonts w:ascii="Times New Roman" w:eastAsia="黑体" w:hAnsi="Times New Roman"/>
+          <w:szCs w:val="24"/>
+        </w:rPr>
+        <w:t>一种基于视野预测和优化的渲染瓦片重用方案</w:t>
+      </w:r>
+    </w:p>
+    <w:p>
+      <w:pPr>
+        <w:pStyle w:val="af5"/>
+        <w:numPr>
+          <w:ilvl w:val="0"/>
+          <w:numId w:val="15"/>
+        </w:numPr>
+        <w:spacing w:line="360" w:lineRule="auto"/>
+        <w:ind w:firstLineChars="0"/>
+        <w:rPr>
+          <w:rFonts w:ascii="Times New Roman" w:eastAsia="黑体" w:hAnsi="Times New Roman"/>
+          <w:szCs w:val="24"/>
+        </w:rPr>
+      </w:pPr>
+      <w:r>
+        <w:rPr>
+          <w:rFonts w:ascii="Times New Roman" w:eastAsia="黑体" w:hAnsi="Times New Roman"/>
+          <w:color w:val="C00000"/>
+          <w:szCs w:val="24"/>
+        </w:rPr>
+        <w:t>解决了</w:t>
+      </w:r>
+      <w:r>
+        <w:rPr>
+          <w:rFonts w:ascii="Times New Roman" w:eastAsia="黑体" w:hAnsi="Times New Roman"/>
+          <w:szCs w:val="24"/>
+        </w:rPr>
+        <w:t>重叠视野中瓦片重复渲染的问题。</w:t>
+      </w:r>
+    </w:p>
+    <w:p>
+      <w:pPr>
+        <w:pStyle w:val="af5"/>
+        <w:numPr>
+          <w:ilvl w:val="0"/>
+          <w:numId w:val="15"/>
+        </w:numPr>
+        <w:spacing w:line="360" w:lineRule="auto"/>
+        <w:ind w:firstLineChars="0"/>
+        <w:rPr>
+          <w:rFonts w:ascii="Times New Roman" w:eastAsia="黑体" w:hAnsi="Times New Roman"/>
+          <w:szCs w:val="24"/>
+        </w:rPr>
+      </w:pPr>
+      <w:r>
+        <w:rPr>
+          <w:rFonts w:ascii="Times New Roman" w:eastAsia="黑体" w:hAnsi="Times New Roman"/>
+          <w:color w:val="C00000"/>
+          <w:szCs w:val="24"/>
+        </w:rPr>
+        <w:t>目标是</w:t>
+      </w:r>
+      <w:r>
+        <w:rPr>
+          <w:rFonts w:ascii="Times New Roman" w:eastAsia="黑体" w:hAnsi="Times New Roman"/>
+          <w:szCs w:val="24"/>
+        </w:rPr>
+        <w:t>在考虑运动到光子（</w:t>
       </w:r>
       <w:r>
         <w:rPr>
@@ -699,20 +654,11 @@
           <w:rFonts w:ascii="Times New Roman" w:eastAsia="黑体" w:hAnsi="Times New Roman"/>
           <w:szCs w:val="24"/>
         </w:rPr>
-        <w:t>）。所提出的算法在</w:t>
-      </w:r>
-      <w:r>
-        <w:rPr>
-          <w:rFonts w:ascii="Times New Roman" w:eastAsia="黑体" w:hAnsi="Times New Roman"/>
-          <w:color w:val="C00000"/>
-          <w:szCs w:val="24"/>
-        </w:rPr>
-        <w:t>提高</w:t>
-      </w:r>
-      <w:r>
-        <w:rPr>
-          <w:rFonts w:ascii="Times New Roman" w:eastAsia="黑体" w:hAnsi="Times New Roman"/>
-          <w:color w:val="C00000"/>
+        <w:t>）。所提出的算法在提高</w:t>
+      </w:r>
+      <w:r>
+        <w:rPr>
+          <w:rFonts w:ascii="Times New Roman" w:eastAsia="黑体" w:hAnsi="Times New Roman"/>
           <w:szCs w:val="24"/>
         </w:rPr>
         <w:t>QoE</w:t>
@@ -720,7 +666,6 @@
       <w:r>
         <w:rPr>
           <w:rFonts w:ascii="Times New Roman" w:eastAsia="黑体" w:hAnsi="Times New Roman"/>
-          <w:color w:val="C00000"/>
           <w:szCs w:val="24"/>
         </w:rPr>
         <w:t>和减少</w:t>
@@ -728,7 +673,6 @@
       <w:r>
         <w:rPr>
           <w:rFonts w:ascii="Times New Roman" w:eastAsia="黑体" w:hAnsi="Times New Roman"/>
-          <w:color w:val="C00000"/>
           <w:szCs w:val="24"/>
         </w:rPr>
         <w:t>MTP</w:t>
@@ -736,17 +680,9 @@
       <w:r>
         <w:rPr>
           <w:rFonts w:ascii="Times New Roman" w:eastAsia="黑体" w:hAnsi="Times New Roman"/>
-          <w:color w:val="C00000"/>
-          <w:szCs w:val="24"/>
-        </w:rPr>
-        <w:t>延迟</w:t>
-      </w:r>
-      <w:r>
-        <w:rPr>
-          <w:rFonts w:ascii="Times New Roman" w:eastAsia="黑体" w:hAnsi="Times New Roman"/>
-          <w:szCs w:val="24"/>
-        </w:rPr>
-        <w:t>方面优于其他算法。</w:t>
+          <w:szCs w:val="24"/>
+        </w:rPr>
+        <w:t>延迟方面优于其他算法。</w:t>
       </w:r>
     </w:p>
     <w:p>
@@ -775,20 +711,18 @@
     </w:p>
     <w:p>
       <w:pPr>
-        <w:spacing w:line="360" w:lineRule="auto"/>
-        <w:ind w:firstLineChars="200" w:firstLine="420"/>
-        <w:rPr>
-          <w:rFonts w:ascii="Times New Roman" w:eastAsia="黑体" w:hAnsi="Times New Roman"/>
-          <w:szCs w:val="24"/>
-        </w:rPr>
-      </w:pPr>
-      <w:r>
-        <w:rPr>
-          <w:rFonts w:ascii="Times New Roman" w:eastAsia="黑体" w:hAnsi="Times New Roman"/>
-          <w:szCs w:val="24"/>
-        </w:rPr>
-        <w:t>本文使用</w:t>
-      </w:r>
+        <w:pStyle w:val="af5"/>
+        <w:numPr>
+          <w:ilvl w:val="0"/>
+          <w:numId w:val="16"/>
+        </w:numPr>
+        <w:spacing w:line="360" w:lineRule="auto"/>
+        <w:ind w:firstLineChars="0"/>
+        <w:rPr>
+          <w:rFonts w:ascii="Times New Roman" w:eastAsia="黑体" w:hAnsi="Times New Roman"/>
+          <w:szCs w:val="24"/>
+        </w:rPr>
+      </w:pPr>
       <w:r>
         <w:rPr>
           <w:rFonts w:ascii="Times New Roman" w:eastAsia="黑体" w:hAnsi="Times New Roman"/>
@@ -802,11 +736,87 @@
           <w:rFonts w:ascii="Times New Roman" w:eastAsia="黑体" w:hAnsi="Times New Roman"/>
           <w:szCs w:val="24"/>
         </w:rPr>
-        <w:t>评估了所提出的基于视野预测的渲染瓦片重用方案在</w:t>
-      </w:r>
-      <w:r>
-        <w:rPr>
-          <w:rFonts w:ascii="Times New Roman" w:eastAsia="黑体" w:hAnsi="Times New Roman"/>
+        <w:t>结果表明，所提出的算法在总体用户的</w:t>
+      </w:r>
+      <w:r>
+        <w:rPr>
+          <w:rFonts w:ascii="Times New Roman" w:eastAsia="黑体" w:hAnsi="Times New Roman"/>
+          <w:color w:val="C00000"/>
+          <w:szCs w:val="24"/>
+        </w:rPr>
+        <w:t>QoE</w:t>
+      </w:r>
+      <w:r>
+        <w:rPr>
+          <w:rFonts w:ascii="Times New Roman" w:eastAsia="黑体" w:hAnsi="Times New Roman"/>
+          <w:szCs w:val="24"/>
+        </w:rPr>
+        <w:t>、</w:t>
+      </w:r>
+      <w:r>
+        <w:rPr>
+          <w:rFonts w:ascii="Times New Roman" w:eastAsia="黑体" w:hAnsi="Times New Roman"/>
+          <w:color w:val="C00000"/>
+          <w:szCs w:val="24"/>
+        </w:rPr>
+        <w:t>缓存命中率</w:t>
+      </w:r>
+      <w:r>
+        <w:rPr>
+          <w:rFonts w:ascii="Times New Roman" w:eastAsia="黑体" w:hAnsi="Times New Roman"/>
+          <w:szCs w:val="24"/>
+        </w:rPr>
+        <w:t>和</w:t>
+      </w:r>
+      <w:r>
+        <w:rPr>
+          <w:rFonts w:ascii="Times New Roman" w:eastAsia="黑体" w:hAnsi="Times New Roman"/>
+          <w:color w:val="C00000"/>
+          <w:szCs w:val="24"/>
+        </w:rPr>
+        <w:t>渲染延迟方面</w:t>
+      </w:r>
+      <w:r>
+        <w:rPr>
+          <w:rFonts w:ascii="Times New Roman" w:eastAsia="黑体" w:hAnsi="Times New Roman"/>
+          <w:szCs w:val="24"/>
+        </w:rPr>
+        <w:t>优于其他两种方法。</w:t>
+      </w:r>
+    </w:p>
+    <w:p>
+      <w:pPr>
+        <w:pStyle w:val="af5"/>
+        <w:numPr>
+          <w:ilvl w:val="0"/>
+          <w:numId w:val="16"/>
+        </w:numPr>
+        <w:spacing w:line="360" w:lineRule="auto"/>
+        <w:ind w:firstLineChars="0"/>
+        <w:rPr>
+          <w:rFonts w:ascii="Times New Roman" w:eastAsia="黑体" w:hAnsi="Times New Roman"/>
+          <w:szCs w:val="24"/>
+        </w:rPr>
+      </w:pPr>
+      <w:r>
+        <w:rPr>
+          <w:rFonts w:ascii="Times New Roman" w:eastAsia="黑体" w:hAnsi="Times New Roman"/>
+          <w:szCs w:val="24"/>
+        </w:rPr>
+        <w:t>结果显示，</w:t>
+      </w:r>
+      <w:r>
+        <w:rPr>
+          <w:rFonts w:ascii="Times New Roman" w:eastAsia="黑体" w:hAnsi="Times New Roman"/>
+          <w:color w:val="C00000"/>
+          <w:szCs w:val="24"/>
+        </w:rPr>
+        <w:t>随着缓存容量和</w:t>
+      </w:r>
+      <w:r>
+        <w:rPr>
+          <w:rFonts w:ascii="Times New Roman" w:eastAsia="黑体" w:hAnsi="Times New Roman"/>
+          <w:color w:val="C00000"/>
           <w:szCs w:val="24"/>
         </w:rPr>
         <w:t>MEC</w:t>
@@ -814,23 +824,10 @@
       <w:r>
         <w:rPr>
           <w:rFonts w:ascii="Times New Roman" w:eastAsia="黑体" w:hAnsi="Times New Roman"/>
-          <w:szCs w:val="24"/>
-        </w:rPr>
-        <w:t>辅助的无线</w:t>
-      </w:r>
-      <w:r>
-        <w:rPr>
-          <w:rFonts w:ascii="Times New Roman" w:eastAsia="黑体" w:hAnsi="Times New Roman"/>
-          <w:szCs w:val="24"/>
-        </w:rPr>
-        <w:t>VR</w:t>
-      </w:r>
-      <w:r>
-        <w:rPr>
-          <w:rFonts w:ascii="Times New Roman" w:eastAsia="黑体" w:hAnsi="Times New Roman"/>
-          <w:szCs w:val="24"/>
-        </w:rPr>
-        <w:t>服务中的有效性。实验结果表明，所提出的算法在总体用户的</w:t>
+          <w:color w:val="C00000"/>
+          <w:szCs w:val="24"/>
+        </w:rPr>
+        <w:t>服务器的计算能力的增加，总体用户的</w:t>
       </w:r>
       <w:r>
         <w:rPr>
@@ -843,9 +840,54 @@
       <w:r>
         <w:rPr>
           <w:rFonts w:ascii="Times New Roman" w:eastAsia="黑体" w:hAnsi="Times New Roman"/>
-          <w:szCs w:val="24"/>
-        </w:rPr>
-        <w:t>、</w:t>
+          <w:color w:val="C00000"/>
+          <w:szCs w:val="24"/>
+        </w:rPr>
+        <w:t>提高，平均用户延迟减少</w:t>
+      </w:r>
+      <w:r>
+        <w:rPr>
+          <w:rFonts w:ascii="Times New Roman" w:eastAsia="黑体" w:hAnsi="Times New Roman"/>
+          <w:szCs w:val="24"/>
+        </w:rPr>
+        <w:t>。</w:t>
+      </w:r>
+    </w:p>
+    <w:p>
+      <w:pPr>
+        <w:pStyle w:val="af5"/>
+        <w:numPr>
+          <w:ilvl w:val="0"/>
+          <w:numId w:val="16"/>
+        </w:numPr>
+        <w:spacing w:line="360" w:lineRule="auto"/>
+        <w:ind w:firstLineChars="0"/>
+        <w:rPr>
+          <w:rFonts w:ascii="Times New Roman" w:eastAsia="黑体" w:hAnsi="Times New Roman"/>
+          <w:szCs w:val="24"/>
+        </w:rPr>
+      </w:pPr>
+      <w:r>
+        <w:rPr>
+          <w:rFonts w:ascii="Times New Roman" w:eastAsia="黑体" w:hAnsi="Times New Roman"/>
+          <w:szCs w:val="24"/>
+        </w:rPr>
+        <w:t>介绍了</w:t>
+      </w:r>
+      <w:r>
+        <w:rPr>
+          <w:rFonts w:ascii="Times New Roman" w:eastAsia="黑体" w:hAnsi="Times New Roman"/>
+          <w:color w:val="C00000"/>
+          <w:szCs w:val="24"/>
+        </w:rPr>
+        <w:t>视野预测准确性</w:t>
+      </w:r>
+      <w:r>
+        <w:rPr>
+          <w:rFonts w:ascii="Times New Roman" w:eastAsia="黑体" w:hAnsi="Times New Roman"/>
+          <w:szCs w:val="24"/>
+        </w:rPr>
+        <w:t>和</w:t>
       </w:r>
       <w:r>
         <w:rPr>
@@ -860,112 +902,7 @@
           <w:rFonts w:ascii="Times New Roman" w:eastAsia="黑体" w:hAnsi="Times New Roman"/>
           <w:szCs w:val="24"/>
         </w:rPr>
-        <w:t>和</w:t>
-      </w:r>
-      <w:r>
-        <w:rPr>
-          <w:rFonts w:ascii="Times New Roman" w:eastAsia="黑体" w:hAnsi="Times New Roman"/>
-          <w:color w:val="C00000"/>
-          <w:szCs w:val="24"/>
-        </w:rPr>
-        <w:t>渲染延迟方面</w:t>
-      </w:r>
-      <w:r>
-        <w:rPr>
-          <w:rFonts w:ascii="Times New Roman" w:eastAsia="黑体" w:hAnsi="Times New Roman"/>
-          <w:szCs w:val="24"/>
-        </w:rPr>
-        <w:t>优于其他两种方法。还分析了缓存能力和</w:t>
-      </w:r>
-      <w:r>
-        <w:rPr>
-          <w:rFonts w:ascii="Times New Roman" w:eastAsia="黑体" w:hAnsi="Times New Roman"/>
-          <w:szCs w:val="24"/>
-        </w:rPr>
-        <w:t>MEC</w:t>
-      </w:r>
-      <w:r>
-        <w:rPr>
-          <w:rFonts w:ascii="Times New Roman" w:eastAsia="黑体" w:hAnsi="Times New Roman"/>
-          <w:szCs w:val="24"/>
-        </w:rPr>
-        <w:t>服务器的计算能力与总体用户的</w:t>
-      </w:r>
-      <w:r>
-        <w:rPr>
-          <w:rFonts w:ascii="Times New Roman" w:eastAsia="黑体" w:hAnsi="Times New Roman"/>
-          <w:szCs w:val="24"/>
-        </w:rPr>
-        <w:t>QoE</w:t>
-      </w:r>
-      <w:r>
-        <w:rPr>
-          <w:rFonts w:ascii="Times New Roman" w:eastAsia="黑体" w:hAnsi="Times New Roman"/>
-          <w:szCs w:val="24"/>
-        </w:rPr>
-        <w:t>和平均用户延迟之间的关系。结果显示，</w:t>
-      </w:r>
-      <w:r>
-        <w:rPr>
-          <w:rFonts w:ascii="Times New Roman" w:eastAsia="黑体" w:hAnsi="Times New Roman"/>
-          <w:color w:val="C00000"/>
-          <w:szCs w:val="24"/>
-        </w:rPr>
-        <w:t>随着缓存容量和</w:t>
-      </w:r>
-      <w:r>
-        <w:rPr>
-          <w:rFonts w:ascii="Times New Roman" w:eastAsia="黑体" w:hAnsi="Times New Roman"/>
-          <w:color w:val="C00000"/>
-          <w:szCs w:val="24"/>
-        </w:rPr>
-        <w:t>MEC</w:t>
-      </w:r>
-      <w:r>
-        <w:rPr>
-          <w:rFonts w:ascii="Times New Roman" w:eastAsia="黑体" w:hAnsi="Times New Roman"/>
-          <w:color w:val="C00000"/>
-          <w:szCs w:val="24"/>
-        </w:rPr>
-        <w:t>服务器的计算能力的增加，总体用户的</w:t>
-      </w:r>
-      <w:r>
-        <w:rPr>
-          <w:rFonts w:ascii="Times New Roman" w:eastAsia="黑体" w:hAnsi="Times New Roman"/>
-          <w:color w:val="C00000"/>
-          <w:szCs w:val="24"/>
-        </w:rPr>
-        <w:t>QoE</w:t>
-      </w:r>
-      <w:r>
-        <w:rPr>
-          <w:rFonts w:ascii="Times New Roman" w:eastAsia="黑体" w:hAnsi="Times New Roman"/>
-          <w:color w:val="C00000"/>
-          <w:szCs w:val="24"/>
-        </w:rPr>
-        <w:t>提高，平均用户延迟减少</w:t>
-      </w:r>
-      <w:r>
-        <w:rPr>
-          <w:rFonts w:ascii="Times New Roman" w:eastAsia="黑体" w:hAnsi="Times New Roman"/>
-          <w:szCs w:val="24"/>
-        </w:rPr>
-        <w:t>。本文还介绍了视野预测准确性和缓存命中率，表明所提出的视点预测方案与</w:t>
-      </w:r>
-      <w:r>
-        <w:rPr>
-          <w:rFonts w:ascii="Times New Roman" w:eastAsia="黑体" w:hAnsi="Times New Roman"/>
-          <w:color w:val="C00000"/>
-          <w:szCs w:val="24"/>
-        </w:rPr>
-        <w:t>基于瓦片流行度的方案</w:t>
-      </w:r>
-      <w:r>
-        <w:rPr>
-          <w:rFonts w:ascii="Times New Roman" w:eastAsia="黑体" w:hAnsi="Times New Roman"/>
-          <w:szCs w:val="24"/>
-        </w:rPr>
-        <w:t>相比具有</w:t>
+        <w:t>，表明所提出的视点预测方案与基于瓦片流行度的方案相比具有</w:t>
       </w:r>
       <w:r>
         <w:rPr>
@@ -998,6 +935,16 @@
         </w:rPr>
         <w:t>。</w:t>
       </w:r>
+    </w:p>
+    <w:p>
+      <w:pPr>
+        <w:spacing w:line="360" w:lineRule="auto"/>
+        <w:rPr>
+          <w:rFonts w:ascii="Times New Roman" w:eastAsia="黑体" w:hAnsi="Times New Roman"/>
+          <w:sz w:val="24"/>
+          <w:szCs w:val="24"/>
+        </w:rPr>
+      </w:pPr>
     </w:p>
     <w:p>
       <w:pPr>
@@ -1020,8 +967,1417 @@
           <w:szCs w:val="24"/>
           <w:highlight w:val="yellow"/>
         </w:rPr>
-        <w:t>图表：</w:t>
-      </w:r>
+        <w:t>精读：</w:t>
+      </w:r>
+    </w:p>
+    <w:p>
+      <w:pPr>
+        <w:spacing w:line="360" w:lineRule="auto"/>
+        <w:ind w:firstLineChars="200" w:firstLine="420"/>
+        <w:jc w:val="center"/>
+        <w:rPr>
+          <w:rFonts w:ascii="黑体" w:eastAsia="黑体" w:hAnsi="黑体"/>
+          <w:szCs w:val="21"/>
+        </w:rPr>
+      </w:pPr>
+      <w:r>
+        <w:rPr>
+          <w:rFonts w:ascii="黑体" w:eastAsia="黑体" w:hAnsi="黑体" w:hint="eastAsia"/>
+          <w:szCs w:val="21"/>
+          <w:highlight w:val="yellow"/>
+        </w:rPr>
+        <w:lastRenderedPageBreak/>
+        <w:t>I</w:t>
+      </w:r>
+      <w:r>
+        <w:rPr>
+          <w:rFonts w:ascii="黑体" w:eastAsia="黑体" w:hAnsi="黑体"/>
+          <w:szCs w:val="21"/>
+          <w:highlight w:val="yellow"/>
+        </w:rPr>
+        <w:t>NTRODUCTION</w:t>
+      </w:r>
+    </w:p>
+    <w:p>
+      <w:pPr>
+        <w:spacing w:line="360" w:lineRule="auto"/>
+        <w:ind w:firstLineChars="200" w:firstLine="420"/>
+        <w:rPr>
+          <w:rFonts w:ascii="黑体" w:eastAsia="黑体" w:hAnsi="黑体"/>
+          <w:szCs w:val="21"/>
+        </w:rPr>
+      </w:pPr>
+      <w:r>
+        <w:rPr>
+          <w:rFonts w:ascii="黑体" w:eastAsia="黑体" w:hAnsi="黑体" w:hint="eastAsia"/>
+          <w:szCs w:val="21"/>
+        </w:rPr>
+        <w:t>我们可以观察到不同用户的视图可能相似，即不同</w:t>
+      </w:r>
+      <w:r>
+        <w:rPr>
+          <w:rFonts w:ascii="黑体" w:eastAsia="黑体" w:hAnsi="黑体"/>
+          <w:szCs w:val="21"/>
+        </w:rPr>
+        <w:t xml:space="preserve"> VR 用户的 FoV 可能重叠，这意味着不同用户可能同时请求相同的渲染图块。</w:t>
+      </w:r>
+    </w:p>
+    <w:p>
+      <w:pPr>
+        <w:spacing w:line="360" w:lineRule="auto"/>
+        <w:ind w:firstLineChars="200" w:firstLine="420"/>
+        <w:rPr>
+          <w:rFonts w:ascii="黑体" w:eastAsia="黑体" w:hAnsi="黑体"/>
+          <w:szCs w:val="21"/>
+        </w:rPr>
+      </w:pPr>
+      <w:r>
+        <w:rPr>
+          <w:rFonts w:ascii="黑体" w:eastAsia="黑体" w:hAnsi="黑体"/>
+          <w:szCs w:val="21"/>
+        </w:rPr>
+        <w:t>VR瓦片渲染可以分为背景环境渲染和前景交互渲染。前台交互是不可预测的，提前存储前台交互的渲染结果是没有意义的。相比之下，图块的背景环境在每个时隙内是恒定的，但由于背景环境细节丰富且纹理复杂，背景渲染需要更多的计算资源才能完成</w:t>
+      </w:r>
+    </w:p>
+    <w:p>
+      <w:pPr>
+        <w:spacing w:line="360" w:lineRule="auto"/>
+        <w:ind w:firstLineChars="200" w:firstLine="420"/>
+        <w:jc w:val="center"/>
+        <w:rPr>
+          <w:rFonts w:ascii="黑体" w:eastAsia="黑体" w:hAnsi="黑体"/>
+          <w:szCs w:val="21"/>
+        </w:rPr>
+      </w:pPr>
+      <w:r>
+        <w:rPr>
+          <w:rFonts w:ascii="黑体" w:eastAsia="黑体" w:hAnsi="黑体" w:hint="eastAsia"/>
+          <w:szCs w:val="21"/>
+          <w:highlight w:val="yellow"/>
+        </w:rPr>
+        <w:t>工作内容</w:t>
+      </w:r>
+    </w:p>
+    <w:p>
+      <w:pPr>
+        <w:spacing w:line="360" w:lineRule="auto"/>
+        <w:ind w:firstLineChars="200" w:firstLine="420"/>
+        <w:rPr>
+          <w:rFonts w:ascii="黑体" w:eastAsia="黑体" w:hAnsi="黑体"/>
+          <w:szCs w:val="21"/>
+        </w:rPr>
+      </w:pPr>
+      <w:r>
+        <w:rPr>
+          <w:rFonts w:ascii="黑体" w:eastAsia="黑体" w:hAnsi="黑体" w:hint="eastAsia"/>
+          <w:szCs w:val="21"/>
+        </w:rPr>
+        <w:t>我们为支持</w:t>
+      </w:r>
+      <w:r>
+        <w:rPr>
+          <w:rFonts w:ascii="黑体" w:eastAsia="黑体" w:hAnsi="黑体"/>
+          <w:szCs w:val="21"/>
+        </w:rPr>
+        <w:t>MEC的无线VR应用提出了一种</w:t>
+      </w:r>
+      <w:r>
+        <w:rPr>
+          <w:rFonts w:ascii="黑体" w:eastAsia="黑体" w:hAnsi="黑体"/>
+          <w:color w:val="C00000"/>
+          <w:szCs w:val="21"/>
+        </w:rPr>
+        <w:t>以Tile为中心的计算重用方</w:t>
+      </w:r>
+      <w:r>
+        <w:rPr>
+          <w:rFonts w:ascii="黑体" w:eastAsia="黑体" w:hAnsi="黑体"/>
+          <w:szCs w:val="21"/>
+        </w:rPr>
+        <w:t>案，该方案利用</w:t>
+      </w:r>
+      <w:r>
+        <w:rPr>
+          <w:rFonts w:ascii="黑体" w:eastAsia="黑体" w:hAnsi="黑体"/>
+          <w:color w:val="C00000"/>
+          <w:szCs w:val="21"/>
+        </w:rPr>
+        <w:t>不同FoV之间的相关性</w:t>
+      </w:r>
+      <w:r>
+        <w:rPr>
+          <w:rFonts w:ascii="黑体" w:eastAsia="黑体" w:hAnsi="黑体"/>
+          <w:szCs w:val="21"/>
+        </w:rPr>
+        <w:t>来进一步提高计算资源利用率，减少用户的MTP延迟，并提高总用户的QoE值。具体地，根据用户的视场需求，</w:t>
+      </w:r>
+      <w:r>
+        <w:rPr>
+          <w:rFonts w:ascii="黑体" w:eastAsia="黑体" w:hAnsi="黑体"/>
+          <w:color w:val="C00000"/>
+          <w:szCs w:val="21"/>
+        </w:rPr>
+        <w:t>选择合适的基站来渲染</w:t>
+      </w:r>
+      <w:r>
+        <w:rPr>
+          <w:rFonts w:ascii="黑体" w:eastAsia="黑体" w:hAnsi="黑体"/>
+          <w:szCs w:val="21"/>
+        </w:rPr>
+        <w:t>重叠视场内的图块，并将渲染后的图块</w:t>
+      </w:r>
+      <w:r>
+        <w:rPr>
+          <w:rFonts w:ascii="黑体" w:eastAsia="黑体" w:hAnsi="黑体"/>
+          <w:color w:val="C00000"/>
+          <w:szCs w:val="21"/>
+        </w:rPr>
+        <w:t>以最小的延迟从渲染基站传输</w:t>
+      </w:r>
+      <w:r>
+        <w:rPr>
+          <w:rFonts w:ascii="黑体" w:eastAsia="黑体" w:hAnsi="黑体"/>
+          <w:szCs w:val="21"/>
+        </w:rPr>
+        <w:t>到相应用户的接入基站。</w:t>
+      </w:r>
+    </w:p>
+    <w:p>
+      <w:pPr>
+        <w:spacing w:line="360" w:lineRule="auto"/>
+        <w:ind w:firstLineChars="200" w:firstLine="420"/>
+        <w:rPr>
+          <w:rFonts w:ascii="黑体" w:eastAsia="黑体" w:hAnsi="黑体"/>
+          <w:szCs w:val="21"/>
+        </w:rPr>
+      </w:pPr>
+      <w:r>
+        <w:rPr>
+          <w:rFonts w:ascii="黑体" w:eastAsia="黑体" w:hAnsi="黑体" w:hint="eastAsia"/>
+          <w:szCs w:val="21"/>
+        </w:rPr>
+        <w:t>我们分析了同一图块的实时</w:t>
+      </w:r>
+      <w:r>
+        <w:rPr>
+          <w:rFonts w:ascii="黑体" w:eastAsia="黑体" w:hAnsi="黑体" w:hint="eastAsia"/>
+          <w:color w:val="C00000"/>
+          <w:szCs w:val="21"/>
+        </w:rPr>
+        <w:t>前景</w:t>
+      </w:r>
+      <w:r>
+        <w:rPr>
+          <w:rFonts w:ascii="黑体" w:eastAsia="黑体" w:hAnsi="黑体" w:hint="eastAsia"/>
+          <w:szCs w:val="21"/>
+        </w:rPr>
+        <w:t>渲染和后台环境缓存之间的依赖关系。然后，我们建议将同一图块的实时前景渲染策略和后台环境缓存策略结合起来，以优化</w:t>
+      </w:r>
+      <w:r>
+        <w:rPr>
+          <w:rFonts w:ascii="黑体" w:eastAsia="黑体" w:hAnsi="黑体"/>
+          <w:szCs w:val="21"/>
+        </w:rPr>
+        <w:t xml:space="preserve"> MEC 服务器上的内容缓存布局。在缓存限制的情况下，上述方法有效减少了图块背景环境的渲染次数，进一步降低了系统的渲染延迟。</w:t>
+      </w:r>
+    </w:p>
+    <w:p>
+      <w:pPr>
+        <w:spacing w:line="360" w:lineRule="auto"/>
+        <w:ind w:firstLineChars="200" w:firstLine="420"/>
+        <w:rPr>
+          <w:rFonts w:ascii="黑体" w:eastAsia="黑体" w:hAnsi="黑体"/>
+          <w:szCs w:val="21"/>
+        </w:rPr>
+      </w:pPr>
+      <w:r>
+        <w:rPr>
+          <w:rFonts w:ascii="黑体" w:eastAsia="黑体" w:hAnsi="黑体" w:hint="eastAsia"/>
+          <w:szCs w:val="21"/>
+        </w:rPr>
+        <w:t>为了优化整个</w:t>
+      </w:r>
+      <w:r>
+        <w:rPr>
+          <w:rFonts w:ascii="黑体" w:eastAsia="黑体" w:hAnsi="黑体"/>
+          <w:szCs w:val="21"/>
+        </w:rPr>
+        <w:t xml:space="preserve"> VR 用户的 QoE 的长期价值，我们提出了一种</w:t>
+      </w:r>
+      <w:r>
+        <w:rPr>
+          <w:rFonts w:ascii="黑体" w:eastAsia="黑体" w:hAnsi="黑体"/>
+          <w:color w:val="C00000"/>
+          <w:szCs w:val="21"/>
+        </w:rPr>
+        <w:t>将 PPO 算法和 RNN 模型与 GRU 相结合</w:t>
+      </w:r>
+      <w:r>
+        <w:rPr>
+          <w:rFonts w:ascii="黑体" w:eastAsia="黑体" w:hAnsi="黑体"/>
+          <w:szCs w:val="21"/>
+        </w:rPr>
+        <w:t>的学习算法。该算法将原始问题解耦为两个子任务。首先是</w:t>
+      </w:r>
+      <w:r>
+        <w:rPr>
+          <w:rFonts w:ascii="黑体" w:eastAsia="黑体" w:hAnsi="黑体"/>
+          <w:color w:val="C00000"/>
+          <w:szCs w:val="21"/>
+        </w:rPr>
+        <w:t>预测用户下一个时隙的FoV</w:t>
+      </w:r>
+      <w:r>
+        <w:rPr>
+          <w:rFonts w:ascii="黑体" w:eastAsia="黑体" w:hAnsi="黑体"/>
+          <w:szCs w:val="21"/>
+        </w:rPr>
+        <w:t>；二是</w:t>
+      </w:r>
+      <w:r>
+        <w:rPr>
+          <w:rFonts w:ascii="黑体" w:eastAsia="黑体" w:hAnsi="黑体"/>
+          <w:color w:val="C00000"/>
+          <w:szCs w:val="21"/>
+        </w:rPr>
+        <w:t>优化MEC网络中VR内容渲染延迟和传送延迟之和</w:t>
+      </w:r>
+      <w:r>
+        <w:rPr>
+          <w:rFonts w:ascii="黑体" w:eastAsia="黑体" w:hAnsi="黑体"/>
+          <w:szCs w:val="21"/>
+        </w:rPr>
+        <w:t>。仿真结果表明，该算法能够提高总用户的QoE值并降低平均用户的延迟。</w:t>
+      </w:r>
+    </w:p>
+    <w:p>
+      <w:pPr>
+        <w:spacing w:line="360" w:lineRule="auto"/>
+        <w:ind w:firstLineChars="200" w:firstLine="420"/>
+        <w:jc w:val="center"/>
+        <w:rPr>
+          <w:rFonts w:ascii="黑体" w:eastAsia="黑体" w:hAnsi="黑体"/>
+          <w:szCs w:val="21"/>
+        </w:rPr>
+      </w:pPr>
+      <w:r>
+        <w:rPr>
+          <w:rFonts w:ascii="黑体" w:eastAsia="黑体" w:hAnsi="黑体" w:hint="eastAsia"/>
+          <w:szCs w:val="21"/>
+          <w:highlight w:val="yellow"/>
+        </w:rPr>
+        <w:t>R</w:t>
+      </w:r>
+      <w:r>
+        <w:rPr>
+          <w:rFonts w:ascii="黑体" w:eastAsia="黑体" w:hAnsi="黑体"/>
+          <w:szCs w:val="21"/>
+          <w:highlight w:val="yellow"/>
+        </w:rPr>
+        <w:t>ELATED WORK</w:t>
+      </w:r>
+    </w:p>
+    <w:p>
+      <w:pPr>
+        <w:spacing w:line="360" w:lineRule="auto"/>
+        <w:ind w:firstLineChars="200" w:firstLine="420"/>
+        <w:rPr>
+          <w:rFonts w:ascii="黑体" w:eastAsia="黑体" w:hAnsi="黑体"/>
+          <w:szCs w:val="21"/>
+        </w:rPr>
+      </w:pPr>
+      <w:r>
+        <w:rPr>
+          <w:rFonts w:ascii="黑体" w:eastAsia="黑体" w:hAnsi="黑体" w:hint="eastAsia"/>
+          <w:szCs w:val="21"/>
+        </w:rPr>
+        <w:t>为了进一步降低</w:t>
+      </w:r>
+      <w:r>
+        <w:rPr>
+          <w:rFonts w:ascii="黑体" w:eastAsia="黑体" w:hAnsi="黑体"/>
+          <w:szCs w:val="21"/>
+        </w:rPr>
+        <w:t>MTP延迟，现有的VR研究大多是在FoV层面而不是全景帧，包括FoV预测、FoV缓存优化、FoV渲染优化等。</w:t>
+      </w:r>
+    </w:p>
+    <w:p>
+      <w:pPr>
+        <w:spacing w:line="360" w:lineRule="auto"/>
+        <w:ind w:firstLineChars="200" w:firstLine="420"/>
+        <w:rPr>
+          <w:rFonts w:ascii="黑体" w:eastAsia="黑体" w:hAnsi="黑体"/>
+          <w:szCs w:val="21"/>
+        </w:rPr>
+      </w:pPr>
+      <w:r>
+        <w:rPr>
+          <w:rFonts w:ascii="黑体" w:eastAsia="黑体" w:hAnsi="黑体" w:hint="eastAsia"/>
+          <w:szCs w:val="21"/>
+        </w:rPr>
+        <w:t>使用循环神经网络（</w:t>
+      </w:r>
+      <w:r>
+        <w:rPr>
+          <w:rFonts w:ascii="黑体" w:eastAsia="黑体" w:hAnsi="黑体"/>
+          <w:szCs w:val="21"/>
+        </w:rPr>
+        <w:t>RNN）来实时预测每个VR用户的FoV，并将合适的渲染任务卸载到边缘节点。</w:t>
+      </w:r>
+      <w:r>
+        <w:rPr>
+          <w:rFonts w:ascii="黑体" w:eastAsia="黑体" w:hAnsi="黑体" w:hint="eastAsia"/>
+          <w:szCs w:val="21"/>
+        </w:rPr>
+        <w:t>考虑到区域需求和视场需求之间的相关性，提出了集中式和分布式解耦的</w:t>
+      </w:r>
+      <w:r>
+        <w:rPr>
+          <w:rFonts w:ascii="黑体" w:eastAsia="黑体" w:hAnsi="黑体"/>
+          <w:szCs w:val="21"/>
+        </w:rPr>
+        <w:t>DRL策略，以在VR交互延迟约束下长期最大化用户的QoE价值。</w:t>
+      </w:r>
+    </w:p>
+    <w:p>
+      <w:pPr>
+        <w:spacing w:line="360" w:lineRule="auto"/>
+        <w:ind w:firstLineChars="200" w:firstLine="420"/>
+        <w:rPr>
+          <w:rFonts w:ascii="黑体" w:eastAsia="黑体" w:hAnsi="黑体"/>
+          <w:szCs w:val="21"/>
+        </w:rPr>
+      </w:pPr>
+      <w:r>
+        <w:rPr>
+          <w:rFonts w:ascii="黑体" w:eastAsia="黑体" w:hAnsi="黑体" w:hint="eastAsia"/>
+          <w:szCs w:val="21"/>
+        </w:rPr>
+        <w:t>基于</w:t>
+      </w:r>
+      <w:r>
+        <w:rPr>
+          <w:rFonts w:ascii="黑体" w:eastAsia="黑体" w:hAnsi="黑体"/>
+          <w:szCs w:val="21"/>
+        </w:rPr>
+        <w:t>DRL的方法来学习FoV渲染和传输功率控制的联合优化策略。</w:t>
+      </w:r>
+    </w:p>
+    <w:p>
+      <w:pPr>
+        <w:spacing w:line="360" w:lineRule="auto"/>
+        <w:ind w:firstLineChars="200" w:firstLine="420"/>
+        <w:rPr>
+          <w:rFonts w:ascii="黑体" w:eastAsia="黑体" w:hAnsi="黑体"/>
+          <w:szCs w:val="21"/>
+        </w:rPr>
+      </w:pPr>
+      <w:r>
+        <w:rPr>
+          <w:rFonts w:ascii="黑体" w:eastAsia="黑体" w:hAnsi="黑体" w:hint="eastAsia"/>
+          <w:szCs w:val="21"/>
+        </w:rPr>
+        <w:t>此外，一些作品提出了</w:t>
+      </w:r>
+      <w:r>
+        <w:rPr>
+          <w:rFonts w:ascii="黑体" w:eastAsia="黑体" w:hAnsi="黑体"/>
+          <w:szCs w:val="21"/>
+        </w:rPr>
+        <w:t xml:space="preserve"> VR 的自适应流媒体和转码，以提高 VR 网络性能。上述技术可以将图块编码为多种分辨率，并根据系统环境为用户选择合适的一种。</w:t>
+      </w:r>
+    </w:p>
+    <w:p>
+      <w:pPr>
+        <w:spacing w:line="360" w:lineRule="auto"/>
+        <w:ind w:firstLineChars="200" w:firstLine="420"/>
+        <w:rPr>
+          <w:rFonts w:ascii="黑体" w:eastAsia="黑体" w:hAnsi="黑体"/>
+          <w:szCs w:val="21"/>
+        </w:rPr>
+      </w:pPr>
+      <w:r>
+        <w:rPr>
+          <w:rFonts w:ascii="黑体" w:eastAsia="黑体" w:hAnsi="黑体" w:hint="eastAsia"/>
+          <w:szCs w:val="21"/>
+        </w:rPr>
+        <w:t>论文</w:t>
+      </w:r>
+      <w:r>
+        <w:rPr>
+          <w:rFonts w:ascii="黑体" w:eastAsia="黑体" w:hAnsi="黑体"/>
+          <w:szCs w:val="21"/>
+        </w:rPr>
+        <w:t>[7]考虑了 VR 内容块的共享性质，并提出了一种可以支持转码的高效 VR 视频缓存和交付框架。论文[22]利用组合多臂老虎机理论研究了基于分片的缓存策略。</w:t>
+      </w:r>
+    </w:p>
+    <w:p>
+      <w:pPr>
+        <w:spacing w:line="360" w:lineRule="auto"/>
+        <w:ind w:firstLineChars="200" w:firstLine="420"/>
+        <w:rPr>
+          <w:rFonts w:ascii="黑体" w:eastAsia="黑体" w:hAnsi="黑体"/>
+          <w:szCs w:val="21"/>
+        </w:rPr>
+      </w:pPr>
+      <w:r>
+        <w:rPr>
+          <w:rFonts w:ascii="黑体" w:eastAsia="黑体" w:hAnsi="黑体" w:hint="eastAsia"/>
+          <w:szCs w:val="21"/>
+        </w:rPr>
+        <w:lastRenderedPageBreak/>
+        <w:t>该系统旨在通过在链路自适应、基于转码的块质量自适应和视口渲染卸载之间进行适当的权衡来提高无线带宽利用率和移动设备的能源效率。</w:t>
+      </w:r>
+    </w:p>
+    <w:p>
+      <w:pPr>
+        <w:spacing w:line="360" w:lineRule="auto"/>
+        <w:ind w:firstLineChars="200" w:firstLine="420"/>
+        <w:rPr>
+          <w:rFonts w:ascii="黑体" w:eastAsia="黑体" w:hAnsi="黑体"/>
+          <w:szCs w:val="21"/>
+        </w:rPr>
+      </w:pPr>
+      <w:r>
+        <w:rPr>
+          <w:rFonts w:ascii="黑体" w:eastAsia="黑体" w:hAnsi="黑体" w:hint="eastAsia"/>
+          <w:szCs w:val="21"/>
+        </w:rPr>
+        <w:t>论文</w:t>
+      </w:r>
+      <w:r>
+        <w:rPr>
+          <w:rFonts w:ascii="黑体" w:eastAsia="黑体" w:hAnsi="黑体"/>
+          <w:szCs w:val="21"/>
+        </w:rPr>
+        <w:t>[31]通过有效利用多质量分块360 VR视频的特性（不同质量的分块可以通过转码和转换来转换），优化了多质量分块VR视频从一台服务器到多个用户的传输过程，并最大限度地降低了能耗。某些图块位于不同用户的重叠视图中）、转码资源和通信资源。</w:t>
+      </w:r>
+    </w:p>
+    <w:p>
+      <w:pPr>
+        <w:spacing w:line="360" w:lineRule="auto"/>
+        <w:ind w:firstLineChars="200" w:firstLine="420"/>
+        <w:jc w:val="center"/>
+        <w:rPr>
+          <w:rFonts w:ascii="黑体" w:eastAsia="黑体" w:hAnsi="黑体"/>
+          <w:szCs w:val="21"/>
+        </w:rPr>
+      </w:pPr>
+      <w:r>
+        <w:rPr>
+          <w:rFonts w:ascii="黑体" w:eastAsia="黑体" w:hAnsi="黑体" w:hint="eastAsia"/>
+          <w:szCs w:val="21"/>
+          <w:highlight w:val="yellow"/>
+        </w:rPr>
+        <w:t>SY</w:t>
+      </w:r>
+      <w:r>
+        <w:rPr>
+          <w:rFonts w:ascii="黑体" w:eastAsia="黑体" w:hAnsi="黑体"/>
+          <w:szCs w:val="21"/>
+          <w:highlight w:val="yellow"/>
+        </w:rPr>
+        <w:t>S</w:t>
+      </w:r>
+      <w:r>
+        <w:rPr>
+          <w:rFonts w:ascii="黑体" w:eastAsia="黑体" w:hAnsi="黑体" w:hint="eastAsia"/>
+          <w:szCs w:val="21"/>
+          <w:highlight w:val="yellow"/>
+        </w:rPr>
+        <w:t>TEM</w:t>
+      </w:r>
+      <w:r>
+        <w:rPr>
+          <w:rFonts w:ascii="黑体" w:eastAsia="黑体" w:hAnsi="黑体"/>
+          <w:szCs w:val="21"/>
+          <w:highlight w:val="yellow"/>
+        </w:rPr>
+        <w:t xml:space="preserve"> MODEL</w:t>
+      </w:r>
+    </w:p>
+    <w:p>
+      <w:pPr>
+        <w:spacing w:line="360" w:lineRule="auto"/>
+        <w:ind w:firstLineChars="200" w:firstLine="420"/>
+        <w:jc w:val="center"/>
+        <w:rPr>
+          <w:rFonts w:ascii="黑体" w:eastAsia="黑体" w:hAnsi="黑体"/>
+          <w:szCs w:val="21"/>
+        </w:rPr>
+      </w:pPr>
+      <w:r>
+        <w:rPr>
+          <w:noProof/>
+        </w:rPr>
+        <w:drawing>
+          <wp:inline distT="0" distB="0" distL="0" distR="0" wp14:anchorId="0A34B04D" wp14:editId="694B097F">
+            <wp:extent cx="4124528" cy="4494001"/>
+            <wp:effectExtent l="0" t="0" r="9525" b="1905"/>
+            <wp:docPr id="265723359" name="图片 1"/>
+            <wp:cNvGraphicFramePr>
+              <a:graphicFrameLocks xmlns:a="http://schemas.openxmlformats.org/drawingml/2006/main" noChangeAspect="1"/>
+            </wp:cNvGraphicFramePr>
+            <a:graphic xmlns:a="http://schemas.openxmlformats.org/drawingml/2006/main">
+              <a:graphicData uri="http://schemas.openxmlformats.org/drawingml/2006/picture">
+                <pic:pic xmlns:pic="http://schemas.openxmlformats.org/drawingml/2006/picture">
+                  <pic:nvPicPr>
+                    <pic:cNvPr id="265723359" name=""/>
+                    <pic:cNvPicPr/>
+                  </pic:nvPicPr>
+                  <pic:blipFill>
+                    <a:blip r:embed="rId7"/>
+                    <a:stretch>
+                      <a:fillRect/>
+                    </a:stretch>
+                  </pic:blipFill>
+                  <pic:spPr>
+                    <a:xfrm>
+                      <a:off x="0" y="0"/>
+                      <a:ext cx="4130770" cy="4500802"/>
+                    </a:xfrm>
+                    <a:prstGeom prst="rect">
+                      <a:avLst/>
+                    </a:prstGeom>
+                  </pic:spPr>
+                </pic:pic>
+              </a:graphicData>
+            </a:graphic>
+          </wp:inline>
+        </w:drawing>
+      </w:r>
+    </w:p>
+    <w:p>
+      <w:pPr>
+        <w:spacing w:line="360" w:lineRule="auto"/>
+        <w:ind w:firstLineChars="200" w:firstLine="420"/>
+        <w:rPr>
+          <w:rFonts w:ascii="黑体" w:eastAsia="黑体" w:hAnsi="黑体"/>
+          <w:color w:val="C00000"/>
+          <w:szCs w:val="21"/>
+        </w:rPr>
+      </w:pPr>
+      <w:r>
+        <w:rPr>
+          <w:rFonts w:ascii="黑体" w:eastAsia="黑体" w:hAnsi="黑体" w:hint="eastAsia"/>
+          <w:color w:val="C00000"/>
+          <w:szCs w:val="21"/>
+        </w:rPr>
+        <w:t>【V</w:t>
+      </w:r>
+      <w:r>
+        <w:rPr>
+          <w:rFonts w:ascii="黑体" w:eastAsia="黑体" w:hAnsi="黑体"/>
+          <w:color w:val="C00000"/>
+          <w:szCs w:val="21"/>
+        </w:rPr>
+        <w:t>R</w:t>
+      </w:r>
+      <w:r>
+        <w:rPr>
+          <w:rFonts w:ascii="黑体" w:eastAsia="黑体" w:hAnsi="黑体" w:hint="eastAsia"/>
+          <w:color w:val="C00000"/>
+          <w:szCs w:val="21"/>
+        </w:rPr>
+        <w:t>服务的两个特点】</w:t>
+      </w:r>
+    </w:p>
+    <w:p>
+      <w:pPr>
+        <w:spacing w:line="360" w:lineRule="auto"/>
+        <w:ind w:firstLineChars="200" w:firstLine="420"/>
+        <w:rPr>
+          <w:rFonts w:ascii="黑体" w:eastAsia="黑体" w:hAnsi="黑体" w:hint="eastAsia"/>
+          <w:szCs w:val="21"/>
+        </w:rPr>
+      </w:pPr>
+      <w:r>
+        <w:rPr>
+          <w:rFonts w:ascii="黑体" w:eastAsia="黑体" w:hAnsi="黑体" w:hint="eastAsia"/>
+          <w:szCs w:val="21"/>
+        </w:rPr>
+        <w:t>主要研究</w:t>
+      </w:r>
+      <w:r>
+        <w:rPr>
+          <w:rFonts w:ascii="黑体" w:eastAsia="黑体" w:hAnsi="黑体"/>
+          <w:szCs w:val="21"/>
+        </w:rPr>
+        <w:t>VR游戏视频流的渲染和传输。</w:t>
+      </w:r>
+      <w:r>
+        <w:rPr>
+          <w:rFonts w:ascii="黑体" w:eastAsia="黑体" w:hAnsi="黑体"/>
+          <w:szCs w:val="21"/>
+        </w:rPr>
+        <w:t>VR服务有两个特点</w:t>
+      </w:r>
+      <w:r>
+        <w:rPr>
+          <w:rFonts w:ascii="黑体" w:eastAsia="黑体" w:hAnsi="黑体" w:hint="eastAsia"/>
+          <w:szCs w:val="21"/>
+        </w:rPr>
+        <w:t>：</w:t>
+      </w:r>
+    </w:p>
+    <w:p>
+      <w:pPr>
+        <w:pStyle w:val="af5"/>
+        <w:numPr>
+          <w:ilvl w:val="0"/>
+          <w:numId w:val="17"/>
+        </w:numPr>
+        <w:spacing w:line="360" w:lineRule="auto"/>
+        <w:ind w:firstLineChars="0"/>
+        <w:rPr>
+          <w:rFonts w:ascii="黑体" w:eastAsia="黑体" w:hAnsi="黑体"/>
+          <w:szCs w:val="21"/>
+        </w:rPr>
+      </w:pPr>
+      <w:r>
+        <w:rPr>
+          <w:rFonts w:ascii="黑体" w:eastAsia="黑体" w:hAnsi="黑体"/>
+          <w:szCs w:val="21"/>
+        </w:rPr>
+        <w:t>首先，为了实现流畅的用户体验，VR对</w:t>
+      </w:r>
+      <w:r>
+        <w:rPr>
+          <w:rFonts w:ascii="黑体" w:eastAsia="黑体" w:hAnsi="黑体"/>
+          <w:szCs w:val="21"/>
+        </w:rPr>
+        <w:t>MTP延迟</w:t>
+      </w:r>
+      <w:r>
+        <w:rPr>
+          <w:rFonts w:ascii="黑体" w:eastAsia="黑体" w:hAnsi="黑体"/>
+          <w:szCs w:val="21"/>
+        </w:rPr>
+        <w:t>有着严格的要求。当MTP延迟小于30ms时，由于运动和显示不同步而产生的</w:t>
+      </w:r>
+      <w:r>
+        <w:rPr>
+          <w:rFonts w:ascii="黑体" w:eastAsia="黑体" w:hAnsi="黑体"/>
+          <w:szCs w:val="21"/>
+        </w:rPr>
+        <w:t>眩晕感</w:t>
+      </w:r>
+      <w:r>
+        <w:rPr>
+          <w:rFonts w:ascii="黑体" w:eastAsia="黑体" w:hAnsi="黑体"/>
+          <w:szCs w:val="21"/>
+        </w:rPr>
+        <w:t>会在很大程度上得到缓解。</w:t>
+      </w:r>
+    </w:p>
+    <w:p>
+      <w:pPr>
+        <w:pStyle w:val="af5"/>
+        <w:numPr>
+          <w:ilvl w:val="0"/>
+          <w:numId w:val="17"/>
+        </w:numPr>
+        <w:spacing w:line="360" w:lineRule="auto"/>
+        <w:ind w:firstLineChars="0"/>
+        <w:rPr>
+          <w:rFonts w:ascii="黑体" w:eastAsia="黑体" w:hAnsi="黑体"/>
+          <w:szCs w:val="21"/>
+        </w:rPr>
+      </w:pPr>
+      <w:r>
+        <w:rPr>
+          <w:rFonts w:ascii="黑体" w:eastAsia="黑体" w:hAnsi="黑体"/>
+          <w:szCs w:val="21"/>
+        </w:rPr>
+        <w:t>其次，VR显示需要</w:t>
+      </w:r>
+      <w:r>
+        <w:rPr>
+          <w:rFonts w:ascii="黑体" w:eastAsia="黑体" w:hAnsi="黑体"/>
+          <w:szCs w:val="21"/>
+        </w:rPr>
+        <w:t>高分辨率和高帧率</w:t>
+      </w:r>
+      <w:r>
+        <w:rPr>
+          <w:rFonts w:ascii="黑体" w:eastAsia="黑体" w:hAnsi="黑体"/>
+          <w:szCs w:val="21"/>
+        </w:rPr>
+        <w:t>，这导致网络需要</w:t>
+      </w:r>
+      <w:r>
+        <w:rPr>
+          <w:rFonts w:ascii="黑体" w:eastAsia="黑体" w:hAnsi="黑体"/>
+          <w:szCs w:val="21"/>
+        </w:rPr>
+        <w:t>更多的计算资源</w:t>
+      </w:r>
+      <w:r>
+        <w:rPr>
+          <w:rFonts w:ascii="黑体" w:eastAsia="黑体" w:hAnsi="黑体"/>
+          <w:szCs w:val="21"/>
+        </w:rPr>
+        <w:t>来渲染原始图形材料，并需要</w:t>
+      </w:r>
+      <w:r>
+        <w:rPr>
+          <w:rFonts w:ascii="黑体" w:eastAsia="黑体" w:hAnsi="黑体"/>
+          <w:szCs w:val="21"/>
+        </w:rPr>
+        <w:t>更多的带宽</w:t>
+      </w:r>
+      <w:r>
+        <w:rPr>
+          <w:rFonts w:ascii="黑体" w:eastAsia="黑体" w:hAnsi="黑体"/>
+          <w:szCs w:val="21"/>
+        </w:rPr>
+        <w:t>来传输渲染后的内容。</w:t>
+      </w:r>
+    </w:p>
+    <w:p>
+      <w:pPr>
+        <w:spacing w:line="360" w:lineRule="auto"/>
+        <w:ind w:left="420"/>
+        <w:rPr>
+          <w:rFonts w:ascii="黑体" w:eastAsia="黑体" w:hAnsi="黑体" w:hint="eastAsia"/>
+          <w:color w:val="C00000"/>
+          <w:szCs w:val="21"/>
+        </w:rPr>
+      </w:pPr>
+      <w:r>
+        <w:rPr>
+          <w:rFonts w:ascii="黑体" w:eastAsia="黑体" w:hAnsi="黑体" w:hint="eastAsia"/>
+          <w:color w:val="C00000"/>
+          <w:szCs w:val="21"/>
+        </w:rPr>
+        <w:t>【分割与缓存】</w:t>
+      </w:r>
+    </w:p>
+    <w:p>
+      <w:pPr>
+        <w:spacing w:line="360" w:lineRule="auto"/>
+        <w:ind w:firstLineChars="200" w:firstLine="420"/>
+        <w:rPr>
+          <w:rFonts w:ascii="黑体" w:eastAsia="黑体" w:hAnsi="黑体"/>
+          <w:szCs w:val="21"/>
+        </w:rPr>
+      </w:pPr>
+      <w:r>
+        <w:rPr>
+          <w:rFonts w:ascii="黑体" w:eastAsia="黑体" w:hAnsi="黑体"/>
+          <w:szCs w:val="21"/>
+        </w:rPr>
+        <w:t>每个VR帧可以分割成几个贴图，每个FoV包含一些贴图。这</w:t>
+      </w:r>
+      <w:r>
+        <w:rPr>
+          <w:rFonts w:ascii="黑体" w:eastAsia="黑体" w:hAnsi="黑体" w:hint="eastAsia"/>
+          <w:szCs w:val="21"/>
+        </w:rPr>
+        <w:t>些贴图可以独立解码，支</w:t>
+      </w:r>
+      <w:r>
+        <w:rPr>
+          <w:rFonts w:ascii="黑体" w:eastAsia="黑体" w:hAnsi="黑体" w:hint="eastAsia"/>
+          <w:szCs w:val="21"/>
+        </w:rPr>
+        <w:lastRenderedPageBreak/>
+        <w:t>持灵活的传输和渲染。当用户观看当前</w:t>
+      </w:r>
+      <w:r>
+        <w:rPr>
+          <w:rFonts w:ascii="黑体" w:eastAsia="黑体" w:hAnsi="黑体"/>
+          <w:szCs w:val="21"/>
+        </w:rPr>
+        <w:t>FoV时，系统可以根据预测模型和历史FoV轨迹预测用户下一个时隙的FoV。</w:t>
+      </w:r>
+      <w:r>
+        <w:rPr>
+          <w:rFonts w:ascii="黑体" w:eastAsia="黑体" w:hAnsi="黑体"/>
+          <w:szCs w:val="21"/>
+        </w:rPr>
+        <w:t>因此，当用户观看当前FoV时，系统可以</w:t>
+      </w:r>
+      <w:r>
+        <w:rPr>
+          <w:rFonts w:ascii="黑体" w:eastAsia="黑体" w:hAnsi="黑体"/>
+          <w:szCs w:val="21"/>
+        </w:rPr>
+        <w:t>预取</w:t>
+      </w:r>
+      <w:r>
+        <w:rPr>
+          <w:rFonts w:ascii="黑体" w:eastAsia="黑体" w:hAnsi="黑体"/>
+          <w:szCs w:val="21"/>
+        </w:rPr>
+        <w:t>一些属于下一个FoV的tile，并将它们缓存在边缘服务中。</w:t>
+      </w:r>
+    </w:p>
+    <w:p>
+      <w:pPr>
+        <w:spacing w:line="360" w:lineRule="auto"/>
+        <w:ind w:firstLineChars="200" w:firstLine="420"/>
+        <w:rPr>
+          <w:rFonts w:ascii="黑体" w:eastAsia="黑体" w:hAnsi="黑体" w:hint="eastAsia"/>
+          <w:color w:val="C00000"/>
+          <w:szCs w:val="21"/>
+        </w:rPr>
+      </w:pPr>
+      <w:r>
+        <w:rPr>
+          <w:rFonts w:ascii="黑体" w:eastAsia="黑体" w:hAnsi="黑体" w:hint="eastAsia"/>
+          <w:color w:val="C00000"/>
+          <w:szCs w:val="21"/>
+        </w:rPr>
+        <w:t>【对背景预测】</w:t>
+      </w:r>
+    </w:p>
+    <w:p>
+      <w:pPr>
+        <w:spacing w:line="360" w:lineRule="auto"/>
+        <w:ind w:firstLineChars="200" w:firstLine="420"/>
+        <w:rPr>
+          <w:rFonts w:ascii="黑体" w:eastAsia="黑体" w:hAnsi="黑体"/>
+          <w:szCs w:val="21"/>
+        </w:rPr>
+      </w:pPr>
+      <w:r>
+        <w:rPr>
+          <w:rFonts w:ascii="黑体" w:eastAsia="黑体" w:hAnsi="黑体"/>
+          <w:szCs w:val="21"/>
+        </w:rPr>
+        <w:t>需要注意的是，VR贴图渲染可以分为背景环境渲染和前景交互渲染。前景交互是不可预测的，</w:t>
+      </w:r>
+      <w:r>
+        <w:rPr>
+          <w:rFonts w:ascii="黑体" w:eastAsia="黑体" w:hAnsi="黑体" w:hint="eastAsia"/>
+          <w:szCs w:val="21"/>
+        </w:rPr>
+        <w:t>事先</w:t>
+      </w:r>
+      <w:r>
+        <w:rPr>
+          <w:rFonts w:ascii="黑体" w:eastAsia="黑体" w:hAnsi="黑体"/>
+          <w:szCs w:val="21"/>
+        </w:rPr>
+        <w:t>存储前景交互的渲染结果是</w:t>
+      </w:r>
+      <w:r>
+        <w:rPr>
+          <w:rFonts w:ascii="黑体" w:eastAsia="黑体" w:hAnsi="黑体" w:hint="eastAsia"/>
+          <w:szCs w:val="21"/>
+        </w:rPr>
+        <w:t>毫无意义。相比之下，瓷砖的</w:t>
+      </w:r>
+      <w:r>
+        <w:rPr>
+          <w:rFonts w:ascii="黑体" w:eastAsia="黑体" w:hAnsi="黑体" w:hint="eastAsia"/>
+          <w:szCs w:val="21"/>
+        </w:rPr>
+        <w:t>背景环境在时间段内是恒定的</w:t>
+      </w:r>
+      <w:r>
+        <w:rPr>
+          <w:rFonts w:ascii="黑体" w:eastAsia="黑体" w:hAnsi="黑体" w:hint="eastAsia"/>
+          <w:szCs w:val="21"/>
+        </w:rPr>
+        <w:t>，但由于其丰富的细节和复杂的纹理，</w:t>
+      </w:r>
+      <w:r>
+        <w:rPr>
+          <w:rFonts w:ascii="黑体" w:eastAsia="黑体" w:hAnsi="黑体" w:hint="eastAsia"/>
+          <w:szCs w:val="21"/>
+        </w:rPr>
+        <w:t>背景渲染需要更多的计算资源</w:t>
+      </w:r>
+      <w:r>
+        <w:rPr>
+          <w:rFonts w:ascii="黑体" w:eastAsia="黑体" w:hAnsi="黑体" w:hint="eastAsia"/>
+          <w:szCs w:val="21"/>
+        </w:rPr>
+        <w:t>来完成。</w:t>
+      </w:r>
+    </w:p>
+    <w:p>
+      <w:pPr>
+        <w:spacing w:line="360" w:lineRule="auto"/>
+        <w:ind w:firstLineChars="200" w:firstLine="420"/>
+        <w:rPr>
+          <w:rFonts w:ascii="黑体" w:eastAsia="黑体" w:hAnsi="黑体" w:hint="eastAsia"/>
+          <w:color w:val="C00000"/>
+          <w:szCs w:val="21"/>
+        </w:rPr>
+      </w:pPr>
+      <w:r>
+        <w:rPr>
+          <w:rFonts w:ascii="黑体" w:eastAsia="黑体" w:hAnsi="黑体" w:hint="eastAsia"/>
+          <w:color w:val="C00000"/>
+          <w:szCs w:val="21"/>
+        </w:rPr>
+        <w:t>【符号表示】</w:t>
+      </w:r>
+    </w:p>
+    <w:p>
+      <w:pPr>
+        <w:spacing w:line="360" w:lineRule="auto"/>
+        <w:ind w:firstLineChars="200" w:firstLine="420"/>
+        <w:jc w:val="center"/>
+        <w:rPr>
+          <w:rFonts w:ascii="黑体" w:eastAsia="黑体" w:hAnsi="黑体"/>
+          <w:szCs w:val="21"/>
+        </w:rPr>
+      </w:pPr>
+      <w:r>
+        <w:rPr>
+          <w:noProof/>
+        </w:rPr>
+        <w:drawing>
+          <wp:inline distT="0" distB="0" distL="0" distR="0" wp14:anchorId="0981CA37" wp14:editId="6ED0E354">
+            <wp:extent cx="3301709" cy="2813221"/>
+            <wp:effectExtent l="0" t="0" r="0" b="6350"/>
+            <wp:docPr id="489498361" name="图片 1"/>
+            <wp:cNvGraphicFramePr>
+              <a:graphicFrameLocks xmlns:a="http://schemas.openxmlformats.org/drawingml/2006/main" noChangeAspect="1"/>
+            </wp:cNvGraphicFramePr>
+            <a:graphic xmlns:a="http://schemas.openxmlformats.org/drawingml/2006/main">
+              <a:graphicData uri="http://schemas.openxmlformats.org/drawingml/2006/picture">
+                <pic:pic xmlns:pic="http://schemas.openxmlformats.org/drawingml/2006/picture">
+                  <pic:nvPicPr>
+                    <pic:cNvPr id="489498361" name=""/>
+                    <pic:cNvPicPr/>
+                  </pic:nvPicPr>
+                  <pic:blipFill>
+                    <a:blip r:embed="rId8"/>
+                    <a:stretch>
+                      <a:fillRect/>
+                    </a:stretch>
+                  </pic:blipFill>
+                  <pic:spPr>
+                    <a:xfrm>
+                      <a:off x="0" y="0"/>
+                      <a:ext cx="3303380" cy="2814645"/>
+                    </a:xfrm>
+                    <a:prstGeom prst="rect">
+                      <a:avLst/>
+                    </a:prstGeom>
+                  </pic:spPr>
+                </pic:pic>
+              </a:graphicData>
+            </a:graphic>
+          </wp:inline>
+        </w:drawing>
+      </w:r>
+    </w:p>
+    <w:p>
+      <w:pPr>
+        <w:spacing w:line="360" w:lineRule="auto"/>
+        <w:ind w:firstLineChars="200" w:firstLine="420"/>
+        <w:jc w:val="center"/>
+        <w:rPr>
+          <w:rFonts w:ascii="黑体" w:eastAsia="黑体" w:hAnsi="黑体"/>
+          <w:szCs w:val="21"/>
+        </w:rPr>
+      </w:pPr>
+      <w:r>
+        <w:rPr>
+          <w:rFonts w:ascii="黑体" w:eastAsia="黑体" w:hAnsi="黑体"/>
+          <w:szCs w:val="21"/>
+          <w:highlight w:val="yellow"/>
+        </w:rPr>
+        <w:t>A. FoV Prediction Model</w:t>
+      </w:r>
+    </w:p>
+    <w:p>
+      <w:pPr>
+        <w:spacing w:line="360" w:lineRule="auto"/>
+        <w:ind w:firstLineChars="200" w:firstLine="420"/>
+        <w:rPr>
+          <w:rFonts w:ascii="黑体" w:eastAsia="黑体" w:hAnsi="黑体"/>
+          <w:color w:val="C00000"/>
+          <w:szCs w:val="21"/>
+        </w:rPr>
+      </w:pPr>
+      <w:r>
+        <w:rPr>
+          <w:rFonts w:ascii="黑体" w:eastAsia="黑体" w:hAnsi="黑体" w:hint="eastAsia"/>
+          <w:color w:val="C00000"/>
+          <w:szCs w:val="21"/>
+        </w:rPr>
+        <w:t>【眼动】</w:t>
+      </w:r>
+    </w:p>
+    <w:p>
+      <w:pPr>
+        <w:spacing w:line="360" w:lineRule="auto"/>
+        <w:ind w:firstLineChars="200" w:firstLine="420"/>
+        <w:rPr>
+          <w:rFonts w:ascii="黑体" w:eastAsia="黑体" w:hAnsi="黑体"/>
+          <w:szCs w:val="21"/>
+        </w:rPr>
+      </w:pPr>
+      <w:r>
+        <w:rPr>
+          <w:rFonts w:ascii="黑体" w:eastAsia="黑体" w:hAnsi="黑体"/>
+          <w:szCs w:val="21"/>
+        </w:rPr>
+        <w:t>通常，他们将注意力集中在虚拟环境的中心，在VR环境中缓慢地将眼睛移动到他们想要看到的物体上，这被称为眼动。我们假设眼动是跟随</w:t>
+      </w:r>
+      <w:r>
+        <w:rPr>
+          <w:rFonts w:ascii="黑体" w:eastAsia="黑体" w:hAnsi="黑体"/>
+          <w:color w:val="C00000"/>
+          <w:szCs w:val="21"/>
+        </w:rPr>
+        <w:t>布朗运动</w:t>
+      </w:r>
+      <w:r>
+        <w:rPr>
+          <w:rFonts w:ascii="黑体" w:eastAsia="黑体" w:hAnsi="黑体"/>
+          <w:szCs w:val="21"/>
+        </w:rPr>
+        <w:t>的</w:t>
+      </w:r>
+      <w:r>
+        <w:rPr>
+          <w:rFonts w:ascii="黑体" w:eastAsia="黑体" w:hAnsi="黑体"/>
+          <w:color w:val="C00000"/>
+          <w:szCs w:val="21"/>
+        </w:rPr>
+        <w:t>随机且不相关</w:t>
+      </w:r>
+      <w:r>
+        <w:rPr>
+          <w:rFonts w:ascii="黑体" w:eastAsia="黑体" w:hAnsi="黑体"/>
+          <w:szCs w:val="21"/>
+        </w:rPr>
+        <w:t>的过程。因此，VR用户在第t时隙的眼动可以用</w:t>
+      </w:r>
+      <w:r>
+        <w:rPr>
+          <w:rFonts w:ascii="黑体" w:eastAsia="黑体" w:hAnsi="黑体"/>
+          <w:color w:val="C00000"/>
+          <w:szCs w:val="21"/>
+        </w:rPr>
+        <w:t>独立高斯分布建模</w:t>
+      </w:r>
+      <w:r>
+        <w:rPr>
+          <w:rFonts w:ascii="黑体" w:eastAsia="黑体" w:hAnsi="黑体"/>
+          <w:szCs w:val="21"/>
+        </w:rPr>
+        <w:t>，方差为2V(t)，均值为0，记为G(0,2v (t))。</w:t>
+      </w:r>
+    </w:p>
+    <w:p>
+      <w:pPr>
+        <w:spacing w:line="360" w:lineRule="auto"/>
+        <w:ind w:firstLineChars="200" w:firstLine="420"/>
+        <w:rPr>
+          <w:rFonts w:ascii="黑体" w:eastAsia="黑体" w:hAnsi="黑体" w:hint="eastAsia"/>
+          <w:color w:val="C00000"/>
+          <w:szCs w:val="21"/>
+        </w:rPr>
+      </w:pPr>
+      <w:r>
+        <w:rPr>
+          <w:rFonts w:ascii="黑体" w:eastAsia="黑体" w:hAnsi="黑体" w:hint="eastAsia"/>
+          <w:color w:val="C00000"/>
+          <w:szCs w:val="21"/>
+        </w:rPr>
+        <w:t>【</w:t>
+      </w:r>
+      <w:r>
+        <w:rPr>
+          <w:rFonts w:ascii="黑体" w:eastAsia="黑体" w:hAnsi="黑体"/>
+          <w:color w:val="C00000"/>
+          <w:szCs w:val="21"/>
+        </w:rPr>
+        <w:t>GRU architecture</w:t>
+      </w:r>
+      <w:r>
+        <w:rPr>
+          <w:rFonts w:ascii="黑体" w:eastAsia="黑体" w:hAnsi="黑体" w:hint="eastAsia"/>
+          <w:color w:val="C00000"/>
+          <w:szCs w:val="21"/>
+        </w:rPr>
+        <w:t>】</w:t>
+      </w:r>
+    </w:p>
+    <w:p>
+      <w:pPr>
+        <w:spacing w:line="360" w:lineRule="auto"/>
+        <w:ind w:firstLineChars="200" w:firstLine="420"/>
+        <w:rPr>
+          <w:rFonts w:ascii="黑体" w:eastAsia="黑体" w:hAnsi="黑体" w:hint="eastAsia"/>
+          <w:szCs w:val="21"/>
+        </w:rPr>
+      </w:pPr>
+      <w:r>
+        <w:rPr>
+          <w:rFonts w:ascii="黑体" w:eastAsia="黑体" w:hAnsi="黑体"/>
+          <w:color w:val="C00000"/>
+          <w:szCs w:val="21"/>
+        </w:rPr>
+        <w:t>GRU（Gated Recurrent Unit）</w:t>
+      </w:r>
+      <w:r>
+        <w:rPr>
+          <w:rFonts w:ascii="黑体" w:eastAsia="黑体" w:hAnsi="黑体"/>
+          <w:szCs w:val="21"/>
+        </w:rPr>
+        <w:t>是一种</w:t>
+      </w:r>
+      <w:r>
+        <w:rPr>
+          <w:rFonts w:ascii="黑体" w:eastAsia="黑体" w:hAnsi="黑体"/>
+          <w:color w:val="C00000"/>
+          <w:szCs w:val="21"/>
+        </w:rPr>
+        <w:t>循环神经网络（RNN）</w:t>
+      </w:r>
+      <w:r>
+        <w:rPr>
+          <w:rFonts w:ascii="黑体" w:eastAsia="黑体" w:hAnsi="黑体"/>
+          <w:szCs w:val="21"/>
+        </w:rPr>
+        <w:t>的架构，用于处理和学习</w:t>
+      </w:r>
+      <w:r>
+        <w:rPr>
+          <w:rFonts w:ascii="黑体" w:eastAsia="黑体" w:hAnsi="黑体"/>
+          <w:color w:val="C00000"/>
+          <w:szCs w:val="21"/>
+        </w:rPr>
+        <w:t>序列数据</w:t>
+      </w:r>
+      <w:r>
+        <w:rPr>
+          <w:rFonts w:ascii="黑体" w:eastAsia="黑体" w:hAnsi="黑体"/>
+          <w:szCs w:val="21"/>
+        </w:rPr>
+        <w:t>。它是一种特殊类型的循环神经网络单元，设计用于</w:t>
+      </w:r>
+      <w:r>
+        <w:rPr>
+          <w:rFonts w:ascii="黑体" w:eastAsia="黑体" w:hAnsi="黑体"/>
+          <w:color w:val="C00000"/>
+          <w:szCs w:val="21"/>
+        </w:rPr>
+        <w:t>解决传统循环神经网络中的梯度消失问题</w:t>
+      </w:r>
+      <w:r>
+        <w:rPr>
+          <w:rFonts w:ascii="黑体" w:eastAsia="黑体" w:hAnsi="黑体"/>
+          <w:szCs w:val="21"/>
+        </w:rPr>
+        <w:t>。</w:t>
+      </w:r>
+    </w:p>
+    <w:p>
+      <w:pPr>
+        <w:spacing w:line="360" w:lineRule="auto"/>
+        <w:ind w:firstLineChars="200" w:firstLine="420"/>
+        <w:rPr>
+          <w:rFonts w:ascii="黑体" w:eastAsia="黑体" w:hAnsi="黑体" w:hint="eastAsia"/>
+          <w:szCs w:val="21"/>
+        </w:rPr>
+      </w:pPr>
+      <w:r>
+        <w:rPr>
+          <w:rFonts w:ascii="黑体" w:eastAsia="黑体" w:hAnsi="黑体"/>
+          <w:szCs w:val="21"/>
+        </w:rPr>
+        <w:t>GRU通过引入门控机制来改善长期依赖性的建模能力。它包含一个</w:t>
+      </w:r>
+      <w:r>
+        <w:rPr>
+          <w:rFonts w:ascii="黑体" w:eastAsia="黑体" w:hAnsi="黑体"/>
+          <w:color w:val="C00000"/>
+          <w:szCs w:val="21"/>
+        </w:rPr>
+        <w:t>更新门</w:t>
+      </w:r>
+      <w:r>
+        <w:rPr>
+          <w:rFonts w:ascii="黑体" w:eastAsia="黑体" w:hAnsi="黑体"/>
+          <w:szCs w:val="21"/>
+        </w:rPr>
+        <w:t>和一个</w:t>
+      </w:r>
+      <w:r>
+        <w:rPr>
+          <w:rFonts w:ascii="黑体" w:eastAsia="黑体" w:hAnsi="黑体"/>
+          <w:color w:val="C00000"/>
+          <w:szCs w:val="21"/>
+        </w:rPr>
+        <w:t>重置门</w:t>
+      </w:r>
+      <w:r>
+        <w:rPr>
+          <w:rFonts w:ascii="黑体" w:eastAsia="黑体" w:hAnsi="黑体"/>
+          <w:szCs w:val="21"/>
+        </w:rPr>
+        <w:t>，这两个门控制着信息的流动，从而帮助网络</w:t>
+      </w:r>
+      <w:r>
+        <w:rPr>
+          <w:rFonts w:ascii="黑体" w:eastAsia="黑体" w:hAnsi="黑体"/>
+          <w:color w:val="C00000"/>
+          <w:szCs w:val="21"/>
+        </w:rPr>
+        <w:t>更有效地捕捉序列中的长期依赖关系</w:t>
+      </w:r>
+      <w:r>
+        <w:rPr>
+          <w:rFonts w:ascii="黑体" w:eastAsia="黑体" w:hAnsi="黑体"/>
+          <w:szCs w:val="21"/>
+        </w:rPr>
+        <w:t>。相对于传</w:t>
+      </w:r>
+      <w:r>
+        <w:rPr>
+          <w:rFonts w:ascii="黑体" w:eastAsia="黑体" w:hAnsi="黑体"/>
+          <w:szCs w:val="21"/>
+        </w:rPr>
+        <w:lastRenderedPageBreak/>
+        <w:t>统的长短时记忆网络（LSTM），</w:t>
+      </w:r>
+      <w:r>
+        <w:rPr>
+          <w:rFonts w:ascii="黑体" w:eastAsia="黑体" w:hAnsi="黑体"/>
+          <w:color w:val="C00000"/>
+          <w:szCs w:val="21"/>
+        </w:rPr>
+        <w:t>GRU的结构相对简单</w:t>
+      </w:r>
+      <w:r>
+        <w:rPr>
+          <w:rFonts w:ascii="黑体" w:eastAsia="黑体" w:hAnsi="黑体"/>
+          <w:szCs w:val="21"/>
+        </w:rPr>
+        <w:t>，但在某些任务上表现得很好。</w:t>
+      </w:r>
+    </w:p>
+    <w:p>
+      <w:pPr>
+        <w:spacing w:line="360" w:lineRule="auto"/>
+        <w:ind w:firstLineChars="200" w:firstLine="420"/>
+        <w:rPr>
+          <w:rFonts w:ascii="黑体" w:eastAsia="黑体" w:hAnsi="黑体"/>
+          <w:szCs w:val="21"/>
+        </w:rPr>
+      </w:pPr>
+      <w:r>
+        <w:rPr>
+          <w:rFonts w:ascii="黑体" w:eastAsia="黑体" w:hAnsi="黑体"/>
+          <w:szCs w:val="21"/>
+        </w:rPr>
+        <w:t>GRU的结构使其能够</w:t>
+      </w:r>
+      <w:r>
+        <w:rPr>
+          <w:rFonts w:ascii="黑体" w:eastAsia="黑体" w:hAnsi="黑体"/>
+          <w:color w:val="C00000"/>
+          <w:szCs w:val="21"/>
+        </w:rPr>
+        <w:t>更好地处理序列数据，如自然语言处理任务、时间序列分析</w:t>
+      </w:r>
+      <w:r>
+        <w:rPr>
+          <w:rFonts w:ascii="黑体" w:eastAsia="黑体" w:hAnsi="黑体"/>
+          <w:szCs w:val="21"/>
+        </w:rPr>
+        <w:t>等。它已成为深度学习领域中常用的循环神经网络架构之一。</w:t>
+      </w:r>
+    </w:p>
+    <w:p>
+      <w:pPr>
+        <w:spacing w:line="360" w:lineRule="auto"/>
+        <w:ind w:firstLineChars="200" w:firstLine="420"/>
+        <w:rPr>
+          <w:rFonts w:ascii="黑体" w:eastAsia="黑体" w:hAnsi="黑体" w:hint="eastAsia"/>
+          <w:szCs w:val="21"/>
+        </w:rPr>
+      </w:pPr>
+    </w:p>
+    <w:p>
+      <w:pPr>
+        <w:spacing w:line="360" w:lineRule="auto"/>
+        <w:ind w:firstLineChars="200" w:firstLine="420"/>
+        <w:rPr>
+          <w:rFonts w:ascii="黑体" w:eastAsia="黑体" w:hAnsi="黑体" w:hint="eastAsia"/>
+          <w:szCs w:val="21"/>
+        </w:rPr>
+      </w:pPr>
+      <w:r>
+        <w:rPr>
+          <w:rFonts w:ascii="黑体" w:eastAsia="黑体" w:hAnsi="黑体" w:hint="eastAsia"/>
+          <w:szCs w:val="21"/>
+        </w:rPr>
+        <w:t>通过</w:t>
+      </w:r>
+      <w:r>
+        <w:rPr>
+          <w:rFonts w:ascii="黑体" w:eastAsia="黑体" w:hAnsi="黑体"/>
+          <w:szCs w:val="21"/>
+        </w:rPr>
+        <w:t>FoV预测，系统可以</w:t>
+      </w:r>
+      <w:r>
+        <w:rPr>
+          <w:rFonts w:ascii="黑体" w:eastAsia="黑体" w:hAnsi="黑体"/>
+          <w:color w:val="C00000"/>
+          <w:szCs w:val="21"/>
+        </w:rPr>
+        <w:t>提前知道每个VR用户的FoV偏好</w:t>
+      </w:r>
+      <w:r>
+        <w:rPr>
+          <w:rFonts w:ascii="黑体" w:eastAsia="黑体" w:hAnsi="黑体"/>
+          <w:szCs w:val="21"/>
+        </w:rPr>
+        <w:t>。重叠FoV中的贴图可以只</w:t>
+      </w:r>
+      <w:r>
+        <w:rPr>
+          <w:rFonts w:ascii="黑体" w:eastAsia="黑体" w:hAnsi="黑体"/>
+          <w:color w:val="C00000"/>
+          <w:szCs w:val="21"/>
+        </w:rPr>
+        <w:t>渲染一次或很少渲染</w:t>
+      </w:r>
+      <w:r>
+        <w:rPr>
+          <w:rFonts w:ascii="黑体" w:eastAsia="黑体" w:hAnsi="黑体"/>
+          <w:szCs w:val="21"/>
+        </w:rPr>
+        <w:t>，从而节省了边缘节点的计算资源。另外，由于用户视点存在重叠现象，不同的视点预测偏差会</w:t>
+      </w:r>
+      <w:r>
+        <w:rPr>
+          <w:rFonts w:ascii="黑体" w:eastAsia="黑体" w:hAnsi="黑体"/>
+          <w:color w:val="C00000"/>
+          <w:szCs w:val="21"/>
+        </w:rPr>
+        <w:t>对缓存决策产生不同的影响</w:t>
+      </w:r>
+      <w:r>
+        <w:rPr>
+          <w:rFonts w:ascii="黑体" w:eastAsia="黑体" w:hAnsi="黑体"/>
+          <w:szCs w:val="21"/>
+        </w:rPr>
+        <w:t>，因此我们需要根据视点预测偏差对缓存决策的影响对不同的预测结果进行评分。</w:t>
+      </w:r>
+    </w:p>
+    <w:p>
+      <w:pPr>
+        <w:spacing w:line="360" w:lineRule="auto"/>
+        <w:rPr>
+          <w:rFonts w:ascii="Times New Roman" w:eastAsia="黑体" w:hAnsi="Times New Roman"/>
+          <w:sz w:val="24"/>
+          <w:szCs w:val="24"/>
+        </w:rPr>
+      </w:pPr>
     </w:p>
     <w:p>
       <w:pPr>
@@ -1054,555 +2410,8 @@
           <w:szCs w:val="24"/>
           <w:highlight w:val="yellow"/>
         </w:rPr>
-        <w:t>精读：</w:t>
-      </w:r>
-    </w:p>
-    <w:p>
-      <w:pPr>
-        <w:spacing w:line="360" w:lineRule="auto"/>
-        <w:ind w:firstLineChars="200" w:firstLine="420"/>
-        <w:jc w:val="center"/>
-        <w:rPr>
-          <w:rFonts w:ascii="黑体" w:eastAsia="黑体" w:hAnsi="黑体"/>
-          <w:szCs w:val="21"/>
-        </w:rPr>
-      </w:pPr>
-      <w:r>
-        <w:rPr>
-          <w:rFonts w:ascii="黑体" w:eastAsia="黑体" w:hAnsi="黑体" w:hint="eastAsia"/>
-          <w:szCs w:val="21"/>
-        </w:rPr>
-        <w:t>I</w:t>
-      </w:r>
-      <w:r>
-        <w:rPr>
-          <w:rFonts w:ascii="黑体" w:eastAsia="黑体" w:hAnsi="黑体"/>
-          <w:szCs w:val="21"/>
-        </w:rPr>
-        <w:t>NTRODUCTION</w:t>
-      </w:r>
-    </w:p>
-    <w:p>
-      <w:pPr>
-        <w:spacing w:line="360" w:lineRule="auto"/>
-        <w:ind w:firstLineChars="200" w:firstLine="420"/>
-        <w:rPr>
-          <w:rFonts w:ascii="黑体" w:eastAsia="黑体" w:hAnsi="黑体"/>
-          <w:szCs w:val="21"/>
-        </w:rPr>
-      </w:pPr>
-      <w:r>
-        <w:rPr>
-          <w:rFonts w:ascii="黑体" w:eastAsia="黑体" w:hAnsi="黑体" w:hint="eastAsia"/>
-          <w:szCs w:val="21"/>
-        </w:rPr>
-        <w:t>我们可以观察到不同用户的视图可能相似，即不同</w:t>
-      </w:r>
-      <w:r>
-        <w:rPr>
-          <w:rFonts w:ascii="黑体" w:eastAsia="黑体" w:hAnsi="黑体"/>
-          <w:szCs w:val="21"/>
-        </w:rPr>
-        <w:t xml:space="preserve"> VR 用户的 FoV 可能重叠，这意味着不同用户可能同时请求相同的渲染图块。</w:t>
-      </w:r>
-    </w:p>
-    <w:p>
-      <w:pPr>
-        <w:spacing w:line="360" w:lineRule="auto"/>
-        <w:ind w:firstLineChars="200" w:firstLine="420"/>
-        <w:rPr>
-          <w:rFonts w:ascii="黑体" w:eastAsia="黑体" w:hAnsi="黑体"/>
-          <w:szCs w:val="21"/>
-        </w:rPr>
-      </w:pPr>
-      <w:r>
-        <w:rPr>
-          <w:rFonts w:ascii="黑体" w:eastAsia="黑体" w:hAnsi="黑体"/>
-          <w:szCs w:val="21"/>
-        </w:rPr>
-        <w:t>VR瓦片渲染可以分为背景环境渲染和前景交互渲染。前台交互是不可预测的，提前存储前台交互的渲染结果是没有意义的。相比之下，图块的背景环境在每个时隙内是恒定的，但由于背景环境细节丰富且纹理复杂，背景渲染需要更多的计算资源才能完成</w:t>
-      </w:r>
-    </w:p>
-    <w:p>
-      <w:pPr>
-        <w:spacing w:line="360" w:lineRule="auto"/>
-        <w:ind w:firstLineChars="200" w:firstLine="420"/>
-        <w:jc w:val="center"/>
-        <w:rPr>
-          <w:rFonts w:ascii="黑体" w:eastAsia="黑体" w:hAnsi="黑体"/>
-          <w:szCs w:val="21"/>
-        </w:rPr>
-      </w:pPr>
-      <w:r>
-        <w:rPr>
-          <w:rFonts w:ascii="黑体" w:eastAsia="黑体" w:hAnsi="黑体" w:hint="eastAsia"/>
-          <w:szCs w:val="21"/>
-        </w:rPr>
-        <w:t>工作内容</w:t>
-      </w:r>
-    </w:p>
-    <w:p>
-      <w:pPr>
-        <w:spacing w:line="360" w:lineRule="auto"/>
-        <w:ind w:firstLineChars="200" w:firstLine="420"/>
-        <w:rPr>
-          <w:rFonts w:ascii="黑体" w:eastAsia="黑体" w:hAnsi="黑体"/>
-          <w:szCs w:val="21"/>
-        </w:rPr>
-      </w:pPr>
-      <w:r>
-        <w:rPr>
-          <w:rFonts w:ascii="黑体" w:eastAsia="黑体" w:hAnsi="黑体" w:hint="eastAsia"/>
-          <w:szCs w:val="21"/>
-        </w:rPr>
-        <w:t>我们为支持</w:t>
-      </w:r>
-      <w:r>
-        <w:rPr>
-          <w:rFonts w:ascii="黑体" w:eastAsia="黑体" w:hAnsi="黑体"/>
-          <w:szCs w:val="21"/>
-        </w:rPr>
-        <w:t>MEC的无线VR应用提出了一种</w:t>
-      </w:r>
-      <w:r>
-        <w:rPr>
-          <w:rFonts w:ascii="黑体" w:eastAsia="黑体" w:hAnsi="黑体"/>
-          <w:color w:val="C00000"/>
-          <w:szCs w:val="21"/>
-        </w:rPr>
-        <w:t>以Tile为中心的计算重用方</w:t>
-      </w:r>
-      <w:r>
-        <w:rPr>
-          <w:rFonts w:ascii="黑体" w:eastAsia="黑体" w:hAnsi="黑体"/>
-          <w:szCs w:val="21"/>
-        </w:rPr>
-        <w:t>案，该方案利用</w:t>
-      </w:r>
-      <w:r>
-        <w:rPr>
-          <w:rFonts w:ascii="黑体" w:eastAsia="黑体" w:hAnsi="黑体"/>
-          <w:color w:val="C00000"/>
-          <w:szCs w:val="21"/>
-        </w:rPr>
-        <w:t>不同FoV之间的相关性</w:t>
-      </w:r>
-      <w:r>
-        <w:rPr>
-          <w:rFonts w:ascii="黑体" w:eastAsia="黑体" w:hAnsi="黑体"/>
-          <w:szCs w:val="21"/>
-        </w:rPr>
-        <w:t>来进一步提高计算资源利用率，减少用户的MTP延迟，并提高总用户的QoE值。具体地，根据用户的视场需求，</w:t>
-      </w:r>
-      <w:r>
-        <w:rPr>
-          <w:rFonts w:ascii="黑体" w:eastAsia="黑体" w:hAnsi="黑体"/>
-          <w:color w:val="C00000"/>
-          <w:szCs w:val="21"/>
-        </w:rPr>
-        <w:t>选择合适的基站来渲染</w:t>
-      </w:r>
-      <w:r>
-        <w:rPr>
-          <w:rFonts w:ascii="黑体" w:eastAsia="黑体" w:hAnsi="黑体"/>
-          <w:szCs w:val="21"/>
-        </w:rPr>
-        <w:t>重叠视场内的图块，并将渲染后的图块</w:t>
-      </w:r>
-      <w:r>
-        <w:rPr>
-          <w:rFonts w:ascii="黑体" w:eastAsia="黑体" w:hAnsi="黑体"/>
-          <w:color w:val="C00000"/>
-          <w:szCs w:val="21"/>
-        </w:rPr>
-        <w:t>以最小的延迟从渲染基站传输</w:t>
-      </w:r>
-      <w:r>
-        <w:rPr>
-          <w:rFonts w:ascii="黑体" w:eastAsia="黑体" w:hAnsi="黑体"/>
-          <w:szCs w:val="21"/>
-        </w:rPr>
-        <w:t>到相应用户的接入基站。</w:t>
-      </w:r>
-    </w:p>
-    <w:p>
-      <w:pPr>
-        <w:spacing w:line="360" w:lineRule="auto"/>
-        <w:ind w:firstLineChars="200" w:firstLine="420"/>
-        <w:rPr>
-          <w:rFonts w:ascii="黑体" w:eastAsia="黑体" w:hAnsi="黑体"/>
-          <w:szCs w:val="21"/>
-        </w:rPr>
-      </w:pPr>
-      <w:r>
-        <w:rPr>
-          <w:rFonts w:ascii="黑体" w:eastAsia="黑体" w:hAnsi="黑体" w:hint="eastAsia"/>
-          <w:szCs w:val="21"/>
-        </w:rPr>
-        <w:t>我们分析了同一图块的实时</w:t>
-      </w:r>
-      <w:r>
-        <w:rPr>
-          <w:rFonts w:ascii="黑体" w:eastAsia="黑体" w:hAnsi="黑体" w:hint="eastAsia"/>
-          <w:color w:val="C00000"/>
-          <w:szCs w:val="21"/>
-        </w:rPr>
-        <w:t>前景</w:t>
-      </w:r>
-      <w:r>
-        <w:rPr>
-          <w:rFonts w:ascii="黑体" w:eastAsia="黑体" w:hAnsi="黑体" w:hint="eastAsia"/>
-          <w:szCs w:val="21"/>
-        </w:rPr>
-        <w:t>渲染和后台环境缓存之间的依赖关系。然后，我们建议将同一图块的实时前景渲染策略和后台环境缓存策略结合起来，以优化</w:t>
-      </w:r>
-      <w:r>
-        <w:rPr>
-          <w:rFonts w:ascii="黑体" w:eastAsia="黑体" w:hAnsi="黑体"/>
-          <w:szCs w:val="21"/>
-        </w:rPr>
-        <w:t xml:space="preserve"> MEC 服务器上的内容缓存布局。在缓存限制的情况下，上述方法有效减少了图块背景环境的渲染次数，进一步降低了系统的渲染延迟。</w:t>
-      </w:r>
-    </w:p>
-    <w:p>
-      <w:pPr>
-        <w:spacing w:line="360" w:lineRule="auto"/>
-        <w:ind w:firstLineChars="200" w:firstLine="420"/>
-        <w:rPr>
-          <w:rFonts w:ascii="黑体" w:eastAsia="黑体" w:hAnsi="黑体"/>
-          <w:szCs w:val="21"/>
-        </w:rPr>
-      </w:pPr>
-      <w:r>
-        <w:rPr>
-          <w:rFonts w:ascii="黑体" w:eastAsia="黑体" w:hAnsi="黑体" w:hint="eastAsia"/>
-          <w:szCs w:val="21"/>
-        </w:rPr>
-        <w:t>为了优化整个</w:t>
-      </w:r>
-      <w:r>
-        <w:rPr>
-          <w:rFonts w:ascii="黑体" w:eastAsia="黑体" w:hAnsi="黑体"/>
-          <w:szCs w:val="21"/>
-        </w:rPr>
-        <w:t xml:space="preserve"> VR 用户的 QoE 的长期价值，我们提出了一种</w:t>
-      </w:r>
-      <w:r>
-        <w:rPr>
-          <w:rFonts w:ascii="黑体" w:eastAsia="黑体" w:hAnsi="黑体"/>
-          <w:color w:val="C00000"/>
-          <w:szCs w:val="21"/>
-        </w:rPr>
-        <w:t>将 PPO 算法和 RNN 模型与 GRU 相结合</w:t>
-      </w:r>
-      <w:r>
-        <w:rPr>
-          <w:rFonts w:ascii="黑体" w:eastAsia="黑体" w:hAnsi="黑体"/>
-          <w:szCs w:val="21"/>
-        </w:rPr>
-        <w:t>的学习算法。该算法将原始问题解耦为两个子任务。首先是</w:t>
-      </w:r>
-      <w:r>
-        <w:rPr>
-          <w:rFonts w:ascii="黑体" w:eastAsia="黑体" w:hAnsi="黑体"/>
-          <w:color w:val="C00000"/>
-          <w:szCs w:val="21"/>
-        </w:rPr>
-        <w:t>预测用户下一个时隙的FoV</w:t>
-      </w:r>
-      <w:r>
-        <w:rPr>
-          <w:rFonts w:ascii="黑体" w:eastAsia="黑体" w:hAnsi="黑体"/>
-          <w:szCs w:val="21"/>
-        </w:rPr>
-        <w:t>；二是</w:t>
-      </w:r>
-      <w:r>
-        <w:rPr>
-          <w:rFonts w:ascii="黑体" w:eastAsia="黑体" w:hAnsi="黑体"/>
-          <w:color w:val="C00000"/>
-          <w:szCs w:val="21"/>
-        </w:rPr>
-        <w:t>优化MEC网络中VR内容渲染延迟和传送延迟之和</w:t>
-      </w:r>
-      <w:r>
-        <w:rPr>
-          <w:rFonts w:ascii="黑体" w:eastAsia="黑体" w:hAnsi="黑体"/>
-          <w:szCs w:val="21"/>
-        </w:rPr>
-        <w:t>。仿真结果表明，该算法能够提高总用户的QoE值并降低平均用户的延迟。</w:t>
-      </w:r>
-    </w:p>
-    <w:p>
-      <w:pPr>
-        <w:spacing w:line="360" w:lineRule="auto"/>
-        <w:ind w:firstLineChars="200" w:firstLine="420"/>
-        <w:jc w:val="center"/>
-        <w:rPr>
-          <w:rFonts w:ascii="黑体" w:eastAsia="黑体" w:hAnsi="黑体"/>
-          <w:szCs w:val="21"/>
-        </w:rPr>
-      </w:pPr>
-      <w:r>
-        <w:rPr>
-          <w:rFonts w:ascii="黑体" w:eastAsia="黑体" w:hAnsi="黑体" w:hint="eastAsia"/>
-          <w:szCs w:val="21"/>
-        </w:rPr>
-        <w:t>R</w:t>
-      </w:r>
-      <w:r>
-        <w:rPr>
-          <w:rFonts w:ascii="黑体" w:eastAsia="黑体" w:hAnsi="黑体"/>
-          <w:szCs w:val="21"/>
-        </w:rPr>
-        <w:t>ELATED WORK</w:t>
-      </w:r>
-    </w:p>
-    <w:p>
-      <w:pPr>
-        <w:spacing w:line="360" w:lineRule="auto"/>
-        <w:ind w:firstLineChars="200" w:firstLine="420"/>
-        <w:rPr>
-          <w:rFonts w:ascii="黑体" w:eastAsia="黑体" w:hAnsi="黑体"/>
-          <w:szCs w:val="21"/>
-        </w:rPr>
-      </w:pPr>
-      <w:r>
-        <w:rPr>
-          <w:rFonts w:ascii="黑体" w:eastAsia="黑体" w:hAnsi="黑体" w:hint="eastAsia"/>
-          <w:szCs w:val="21"/>
-        </w:rPr>
-        <w:t>为了进一步降低</w:t>
-      </w:r>
-      <w:r>
-        <w:rPr>
-          <w:rFonts w:ascii="黑体" w:eastAsia="黑体" w:hAnsi="黑体"/>
-          <w:szCs w:val="21"/>
-        </w:rPr>
-        <w:t>MTP延迟，现有的VR研究大多是在FoV层面而不是全景帧，包括FoV预测、FoV缓存优化、FoV渲染优化等。</w:t>
-      </w:r>
-    </w:p>
-    <w:p>
-      <w:pPr>
-        <w:spacing w:line="360" w:lineRule="auto"/>
-        <w:ind w:firstLineChars="200" w:firstLine="420"/>
-        <w:rPr>
-          <w:rFonts w:ascii="黑体" w:eastAsia="黑体" w:hAnsi="黑体"/>
-          <w:szCs w:val="21"/>
-        </w:rPr>
-      </w:pPr>
-      <w:r>
-        <w:rPr>
-          <w:rFonts w:ascii="黑体" w:eastAsia="黑体" w:hAnsi="黑体" w:hint="eastAsia"/>
-          <w:szCs w:val="21"/>
-        </w:rPr>
-        <w:t>使用循环神经网络（</w:t>
-      </w:r>
-      <w:r>
-        <w:rPr>
-          <w:rFonts w:ascii="黑体" w:eastAsia="黑体" w:hAnsi="黑体"/>
-          <w:szCs w:val="21"/>
-        </w:rPr>
-        <w:t>RNN）来实时预测每个VR用户的FoV，并将合适的渲染任务卸载到边缘节点。</w:t>
-      </w:r>
-      <w:r>
-        <w:rPr>
-          <w:rFonts w:ascii="黑体" w:eastAsia="黑体" w:hAnsi="黑体" w:hint="eastAsia"/>
-          <w:szCs w:val="21"/>
-        </w:rPr>
-        <w:t>考虑到区域需求和视场需求之间的相关性，提出了集中式和分布式解耦的</w:t>
-      </w:r>
-      <w:r>
-        <w:rPr>
-          <w:rFonts w:ascii="黑体" w:eastAsia="黑体" w:hAnsi="黑体"/>
-          <w:szCs w:val="21"/>
-        </w:rPr>
-        <w:t>DRL策略，以在VR交互延迟约束下长期最大化用户的QoE价值。</w:t>
-      </w:r>
-    </w:p>
-    <w:p>
-      <w:pPr>
-        <w:spacing w:line="360" w:lineRule="auto"/>
-        <w:ind w:firstLineChars="200" w:firstLine="420"/>
-        <w:rPr>
-          <w:rFonts w:ascii="黑体" w:eastAsia="黑体" w:hAnsi="黑体"/>
-          <w:szCs w:val="21"/>
-        </w:rPr>
-      </w:pPr>
-      <w:r>
-        <w:rPr>
-          <w:rFonts w:ascii="黑体" w:eastAsia="黑体" w:hAnsi="黑体" w:hint="eastAsia"/>
-          <w:szCs w:val="21"/>
-        </w:rPr>
-        <w:t>基于</w:t>
-      </w:r>
-      <w:r>
-        <w:rPr>
-          <w:rFonts w:ascii="黑体" w:eastAsia="黑体" w:hAnsi="黑体"/>
-          <w:szCs w:val="21"/>
-        </w:rPr>
-        <w:t>DRL的方法来学习FoV渲染和传输功率控制的联合优化策略。</w:t>
-      </w:r>
-    </w:p>
-    <w:p>
-      <w:pPr>
-        <w:spacing w:line="360" w:lineRule="auto"/>
-        <w:ind w:firstLineChars="200" w:firstLine="420"/>
-        <w:rPr>
-          <w:rFonts w:ascii="黑体" w:eastAsia="黑体" w:hAnsi="黑体"/>
-          <w:szCs w:val="21"/>
-        </w:rPr>
-      </w:pPr>
-      <w:r>
-        <w:rPr>
-          <w:rFonts w:ascii="黑体" w:eastAsia="黑体" w:hAnsi="黑体" w:hint="eastAsia"/>
-          <w:szCs w:val="21"/>
-        </w:rPr>
-        <w:t>此外，一些作品提出了</w:t>
-      </w:r>
-      <w:r>
-        <w:rPr>
-          <w:rFonts w:ascii="黑体" w:eastAsia="黑体" w:hAnsi="黑体"/>
-          <w:szCs w:val="21"/>
-        </w:rPr>
-        <w:t xml:space="preserve"> VR 的自适应流媒体和转码，以提高 VR 网络性能。上述技术可以将图块编码为多种分辨率，并根据系统环境为用户选择合适的一种。</w:t>
-      </w:r>
-    </w:p>
-    <w:p>
-      <w:pPr>
-        <w:spacing w:line="360" w:lineRule="auto"/>
-        <w:ind w:firstLineChars="200" w:firstLine="420"/>
-        <w:rPr>
-          <w:rFonts w:ascii="黑体" w:eastAsia="黑体" w:hAnsi="黑体"/>
-          <w:szCs w:val="21"/>
-        </w:rPr>
-      </w:pPr>
-      <w:r>
-        <w:rPr>
-          <w:rFonts w:ascii="黑体" w:eastAsia="黑体" w:hAnsi="黑体" w:hint="eastAsia"/>
-          <w:szCs w:val="21"/>
-        </w:rPr>
-        <w:lastRenderedPageBreak/>
-        <w:t>论文</w:t>
-      </w:r>
-      <w:r>
-        <w:rPr>
-          <w:rFonts w:ascii="黑体" w:eastAsia="黑体" w:hAnsi="黑体"/>
-          <w:szCs w:val="21"/>
-        </w:rPr>
-        <w:t>[7]考虑了 VR 内容块的共享性质，并提出了一种可以支持转码的高效 VR 视频缓存和交付框架。论文[22]利用组合多臂老虎机理论研究了基于分片的缓存策略。</w:t>
-      </w:r>
-    </w:p>
-    <w:p>
-      <w:pPr>
-        <w:spacing w:line="360" w:lineRule="auto"/>
-        <w:ind w:firstLineChars="200" w:firstLine="420"/>
-        <w:rPr>
-          <w:rFonts w:ascii="黑体" w:eastAsia="黑体" w:hAnsi="黑体"/>
-          <w:szCs w:val="21"/>
-        </w:rPr>
-      </w:pPr>
-      <w:r>
-        <w:rPr>
-          <w:rFonts w:ascii="黑体" w:eastAsia="黑体" w:hAnsi="黑体" w:hint="eastAsia"/>
-          <w:szCs w:val="21"/>
-        </w:rPr>
-        <w:t>该系统旨在通过在链路自适应、基于转码的块质量自适应和视口渲染卸载之间进行适当的权衡来提高无线带宽利用率和移动设备的能源效率。</w:t>
-      </w:r>
-    </w:p>
-    <w:p>
-      <w:pPr>
-        <w:spacing w:line="360" w:lineRule="auto"/>
-        <w:ind w:firstLineChars="200" w:firstLine="420"/>
-        <w:rPr>
-          <w:rFonts w:ascii="黑体" w:eastAsia="黑体" w:hAnsi="黑体"/>
-          <w:szCs w:val="21"/>
-        </w:rPr>
-      </w:pPr>
-      <w:r>
-        <w:rPr>
-          <w:rFonts w:ascii="黑体" w:eastAsia="黑体" w:hAnsi="黑体" w:hint="eastAsia"/>
-          <w:szCs w:val="21"/>
-        </w:rPr>
-        <w:t>论文</w:t>
-      </w:r>
-      <w:r>
-        <w:rPr>
-          <w:rFonts w:ascii="黑体" w:eastAsia="黑体" w:hAnsi="黑体"/>
-          <w:szCs w:val="21"/>
-        </w:rPr>
-        <w:t>[31]通过有效利用多质量分块360 VR视频的特性（不同质量的分块可以通过转码和转换来转换），优化了多质量分块VR视频从一台服务器到多个用户的传输过程，并最大限度地降低了能耗。某些图块位于不同用户的重叠视图中）、转码资源和通信资源。</w:t>
-      </w:r>
-    </w:p>
-    <w:p>
-      <w:pPr>
-        <w:spacing w:line="360" w:lineRule="auto"/>
-        <w:ind w:firstLineChars="200" w:firstLine="420"/>
-        <w:jc w:val="center"/>
-        <w:rPr>
-          <w:rFonts w:ascii="黑体" w:eastAsia="黑体" w:hAnsi="黑体"/>
-          <w:szCs w:val="21"/>
-        </w:rPr>
-      </w:pPr>
-      <w:r>
-        <w:rPr>
-          <w:rFonts w:ascii="黑体" w:eastAsia="黑体" w:hAnsi="黑体" w:hint="eastAsia"/>
-          <w:szCs w:val="21"/>
-        </w:rPr>
-        <w:t>SY</w:t>
-      </w:r>
-      <w:r>
-        <w:rPr>
-          <w:rFonts w:ascii="黑体" w:eastAsia="黑体" w:hAnsi="黑体"/>
-          <w:szCs w:val="21"/>
-        </w:rPr>
-        <w:t>S</w:t>
-      </w:r>
-      <w:r>
-        <w:rPr>
-          <w:rFonts w:ascii="黑体" w:eastAsia="黑体" w:hAnsi="黑体" w:hint="eastAsia"/>
-          <w:szCs w:val="21"/>
-        </w:rPr>
-        <w:t>TEM</w:t>
-      </w:r>
-      <w:r>
-        <w:rPr>
-          <w:rFonts w:ascii="黑体" w:eastAsia="黑体" w:hAnsi="黑体"/>
-          <w:szCs w:val="21"/>
-        </w:rPr>
-        <w:t xml:space="preserve"> MODEL</w:t>
-      </w:r>
-    </w:p>
-    <w:p>
-      <w:pPr>
-        <w:spacing w:line="360" w:lineRule="auto"/>
-        <w:ind w:firstLineChars="200" w:firstLine="420"/>
-        <w:jc w:val="center"/>
-        <w:rPr>
-          <w:rFonts w:ascii="黑体" w:eastAsia="黑体" w:hAnsi="黑体"/>
-          <w:szCs w:val="21"/>
-        </w:rPr>
-      </w:pPr>
-    </w:p>
-    <w:p>
-      <w:pPr>
-        <w:spacing w:line="360" w:lineRule="auto"/>
-        <w:rPr>
-          <w:rFonts w:ascii="Times New Roman" w:eastAsia="黑体" w:hAnsi="Times New Roman"/>
-          <w:sz w:val="24"/>
-          <w:szCs w:val="24"/>
-        </w:rPr>
-      </w:pPr>
-    </w:p>
-    <w:p>
-      <w:pPr>
-        <w:spacing w:line="360" w:lineRule="auto"/>
-        <w:rPr>
-          <w:rFonts w:ascii="Times New Roman" w:eastAsia="黑体" w:hAnsi="Times New Roman"/>
-          <w:sz w:val="24"/>
-          <w:szCs w:val="24"/>
-        </w:rPr>
-      </w:pPr>
+        <w:t>创新：</w:t>
+      </w:r>
     </w:p>
     <w:p>
       <w:pPr>
@@ -1625,7 +2434,7 @@
           <w:szCs w:val="24"/>
           <w:highlight w:val="yellow"/>
         </w:rPr>
-        <w:t>创新：</w:t>
+        <w:t>展望：</w:t>
       </w:r>
     </w:p>
     <w:p>
@@ -1649,7 +2458,41 @@
           <w:szCs w:val="24"/>
           <w:highlight w:val="yellow"/>
         </w:rPr>
-        <w:t>展望：</w:t>
+        <w:t>思考：</w:t>
+      </w:r>
+    </w:p>
+    <w:p>
+      <w:pPr>
+        <w:widowControl/>
+        <w:rPr>
+          <w:rFonts w:ascii="Times New Roman" w:eastAsia="黑体" w:hAnsi="Times New Roman"/>
+        </w:rPr>
+      </w:pPr>
+      <w:r>
+        <w:rPr>
+          <w:rFonts w:ascii="Times New Roman" w:eastAsia="黑体" w:hAnsi="Times New Roman" w:hint="eastAsia"/>
+        </w:rPr>
+        <w:t>渲染跟网络很容易搭边</w:t>
+      </w:r>
+    </w:p>
+    <w:p>
+      <w:pPr>
+        <w:spacing w:line="360" w:lineRule="auto"/>
+        <w:rPr>
+          <w:rFonts w:ascii="Times New Roman" w:eastAsia="黑体" w:hAnsi="Times New Roman"/>
+          <w:color w:val="92D050"/>
+          <w:sz w:val="24"/>
+          <w:szCs w:val="24"/>
+        </w:rPr>
+      </w:pPr>
+    </w:p>
+    <w:p>
+      <w:pPr>
+        <w:widowControl/>
+        <w:jc w:val="left"/>
+      </w:pPr>
+      <w:r>
+        <w:br w:type="page"/>
       </w:r>
     </w:p>
     <w:p>
@@ -1673,53 +2516,62 @@
           <w:szCs w:val="24"/>
           <w:highlight w:val="yellow"/>
         </w:rPr>
-        <w:t>思考：</w:t>
-      </w:r>
-    </w:p>
-    <w:p>
-      <w:pPr>
-        <w:widowControl/>
-        <w:rPr>
-          <w:rFonts w:ascii="Times New Roman" w:eastAsia="黑体" w:hAnsi="Times New Roman"/>
+        <w:lastRenderedPageBreak/>
+        <w:t>标题：</w:t>
+      </w:r>
+    </w:p>
+    <w:p>
+      <w:pPr>
+        <w:rPr>
+          <w:rFonts w:ascii="Times New Roman" w:eastAsia="黑体" w:hAnsi="Times New Roman"/>
+          <w:szCs w:val="24"/>
+        </w:rPr>
+      </w:pPr>
+      <w:r>
+        <w:rPr>
+          <w:rFonts w:ascii="Times New Roman" w:eastAsia="黑体" w:hAnsi="Times New Roman"/>
+          <w:szCs w:val="24"/>
+        </w:rPr>
+        <w:t>Foveated rendering: A state-of-the-art survey</w:t>
+      </w:r>
+    </w:p>
+    <w:p>
+      <w:pPr>
+        <w:rPr>
+          <w:rFonts w:ascii="Times New Roman" w:eastAsia="黑体" w:hAnsi="Times New Roman"/>
+          <w:szCs w:val="24"/>
         </w:rPr>
       </w:pPr>
       <w:r>
         <w:rPr>
           <w:rFonts w:ascii="Times New Roman" w:eastAsia="黑体" w:hAnsi="Times New Roman" w:hint="eastAsia"/>
-        </w:rPr>
-        <w:t>渲染跟网络很容易搭边</w:t>
-      </w:r>
-    </w:p>
-    <w:p>
-      <w:pPr>
-        <w:spacing w:line="360" w:lineRule="auto"/>
-        <w:rPr>
-          <w:rFonts w:ascii="Times New Roman" w:eastAsia="黑体" w:hAnsi="Times New Roman"/>
-          <w:color w:val="92D050"/>
+          <w:szCs w:val="24"/>
+        </w:rPr>
+        <w:t>注视点渲染</w:t>
+      </w:r>
+      <w:r>
+        <w:rPr>
+          <w:rFonts w:ascii="Times New Roman" w:eastAsia="黑体" w:hAnsi="Times New Roman"/>
+          <w:szCs w:val="24"/>
+        </w:rPr>
+        <w:t>:</w:t>
+      </w:r>
+      <w:r>
+        <w:rPr>
+          <w:rFonts w:ascii="Times New Roman" w:eastAsia="黑体" w:hAnsi="Times New Roman"/>
+          <w:szCs w:val="24"/>
+        </w:rPr>
+        <w:t>最先进的调查</w:t>
+      </w:r>
+    </w:p>
+    <w:p>
+      <w:pPr>
+        <w:spacing w:line="360" w:lineRule="auto"/>
+        <w:rPr>
+          <w:rFonts w:ascii="Times New Roman" w:eastAsia="黑体" w:hAnsi="Times New Roman"/>
+          <w:color w:val="C00000"/>
           <w:sz w:val="24"/>
           <w:szCs w:val="24"/>
-        </w:rPr>
-      </w:pPr>
-    </w:p>
-    <w:p>
-      <w:pPr>
-        <w:widowControl/>
-        <w:jc w:val="left"/>
-      </w:pPr>
-      <w:r>
-        <w:br w:type="page"/>
-      </w:r>
-    </w:p>
-    <w:p>
-      <w:pPr>
-        <w:spacing w:line="360" w:lineRule="auto"/>
-        <w:rPr>
-          <w:rFonts w:ascii="Times New Roman" w:eastAsia="黑体" w:hAnsi="Times New Roman"/>
-          <w:b/>
-          <w:bCs/>
-          <w:sz w:val="24"/>
-          <w:szCs w:val="24"/>
-          <w:highlight w:val="yellow"/>
         </w:rPr>
       </w:pPr>
       <w:r>
@@ -1731,52 +2583,7 @@
           <w:szCs w:val="24"/>
           <w:highlight w:val="yellow"/>
         </w:rPr>
-        <w:lastRenderedPageBreak/>
-        <w:t>标题：</w:t>
-      </w:r>
-    </w:p>
-    <w:p>
-      <w:pPr>
-        <w:rPr>
-          <w:rFonts w:ascii="Times New Roman" w:eastAsia="黑体" w:hAnsi="Times New Roman"/>
-          <w:szCs w:val="24"/>
-        </w:rPr>
-      </w:pPr>
-      <w:r>
-        <w:rPr>
-          <w:rFonts w:ascii="Times New Roman" w:eastAsia="黑体" w:hAnsi="Times New Roman"/>
-          <w:szCs w:val="24"/>
-        </w:rPr>
-        <w:t>Foveated rendering: A state-of-the-art survey</w:t>
-      </w:r>
-    </w:p>
-    <w:p>
-      <w:pPr>
-        <w:rPr>
-          <w:rFonts w:ascii="Times New Roman" w:eastAsia="黑体" w:hAnsi="Times New Roman" w:hint="eastAsia"/>
-          <w:szCs w:val="24"/>
-        </w:rPr>
-      </w:pPr>
-      <w:r>
-        <w:rPr>
-          <w:rFonts w:ascii="Times New Roman" w:eastAsia="黑体" w:hAnsi="Times New Roman" w:hint="eastAsia"/>
-          <w:szCs w:val="24"/>
-        </w:rPr>
-        <w:t>注视点渲染</w:t>
-      </w:r>
-      <w:r>
-        <w:rPr>
-          <w:rFonts w:ascii="Times New Roman" w:eastAsia="黑体" w:hAnsi="Times New Roman"/>
-          <w:szCs w:val="24"/>
-        </w:rPr>
-        <w:t>:</w:t>
-      </w:r>
-      <w:r>
-        <w:rPr>
-          <w:rFonts w:ascii="Times New Roman" w:eastAsia="黑体" w:hAnsi="Times New Roman"/>
-          <w:szCs w:val="24"/>
-        </w:rPr>
-        <w:t>最先进的调查</w:t>
+        <w:t>期刊：</w:t>
       </w:r>
     </w:p>
     <w:p>
@@ -1798,7 +2605,21 @@
           <w:szCs w:val="24"/>
           <w:highlight w:val="yellow"/>
         </w:rPr>
-        <w:t>期刊：</w:t>
+        <w:t>年份：</w:t>
+      </w:r>
+      <w:r>
+        <w:rPr>
+          <w:rFonts w:ascii="Times New Roman" w:eastAsia="黑体" w:hAnsi="Times New Roman" w:hint="eastAsia"/>
+          <w:szCs w:val="24"/>
+        </w:rPr>
+        <w:t>2</w:t>
+      </w:r>
+      <w:r>
+        <w:rPr>
+          <w:rFonts w:ascii="Times New Roman" w:eastAsia="黑体" w:hAnsi="Times New Roman"/>
+          <w:szCs w:val="24"/>
+        </w:rPr>
+        <w:t>023</w:t>
       </w:r>
     </w:p>
     <w:p>
@@ -1820,31 +2641,19 @@
           <w:szCs w:val="24"/>
           <w:highlight w:val="yellow"/>
         </w:rPr>
-        <w:t>年份：</w:t>
-      </w:r>
-      <w:r>
-        <w:rPr>
-          <w:rFonts w:ascii="Times New Roman" w:eastAsia="黑体" w:hAnsi="Times New Roman" w:hint="eastAsia"/>
-          <w:szCs w:val="24"/>
-        </w:rPr>
-        <w:t>2</w:t>
-      </w:r>
-      <w:r>
-        <w:rPr>
-          <w:rFonts w:ascii="Times New Roman" w:eastAsia="黑体" w:hAnsi="Times New Roman"/>
-          <w:szCs w:val="24"/>
-        </w:rPr>
-        <w:t>023</w:t>
-      </w:r>
-    </w:p>
-    <w:p>
-      <w:pPr>
-        <w:spacing w:line="360" w:lineRule="auto"/>
-        <w:rPr>
-          <w:rFonts w:ascii="Times New Roman" w:eastAsia="黑体" w:hAnsi="Times New Roman"/>
-          <w:color w:val="C00000"/>
+        <w:t>作者：</w:t>
+      </w:r>
+    </w:p>
+    <w:p>
+      <w:pPr>
+        <w:spacing w:line="360" w:lineRule="auto"/>
+        <w:rPr>
+          <w:rFonts w:ascii="Times New Roman" w:eastAsia="黑体" w:hAnsi="Times New Roman"/>
+          <w:b/>
+          <w:bCs/>
           <w:sz w:val="24"/>
           <w:szCs w:val="24"/>
+          <w:highlight w:val="yellow"/>
         </w:rPr>
       </w:pPr>
       <w:r>
@@ -1856,7 +2665,22 @@
           <w:szCs w:val="24"/>
           <w:highlight w:val="yellow"/>
         </w:rPr>
-        <w:t>作者：</w:t>
+        <w:t>关键词：</w:t>
+      </w:r>
+    </w:p>
+    <w:p>
+      <w:pPr>
+        <w:rPr>
+          <w:rFonts w:ascii="Times New Roman" w:eastAsia="黑体" w:hAnsi="Times New Roman"/>
+          <w:szCs w:val="24"/>
+        </w:rPr>
+      </w:pPr>
+      <w:r>
+        <w:rPr>
+          <w:rFonts w:ascii="Times New Roman" w:eastAsia="黑体" w:hAnsi="Times New Roman"/>
+          <w:szCs w:val="24"/>
+        </w:rPr>
+        <w:t>foveated rendering; virtual reality (VR); real-time rendering</w:t>
       </w:r>
     </w:p>
     <w:p>
@@ -1880,23 +2704,18 @@
           <w:szCs w:val="24"/>
           <w:highlight w:val="yellow"/>
         </w:rPr>
-        <w:t>关键词：</w:t>
-      </w:r>
-    </w:p>
-    <w:p>
-      <w:pPr>
-        <w:rPr>
-          <w:rFonts w:ascii="Times New Roman" w:eastAsia="黑体" w:hAnsi="Times New Roman"/>
-          <w:szCs w:val="24"/>
-        </w:rPr>
-      </w:pPr>
-      <w:r>
-        <w:rPr>
-          <w:rFonts w:ascii="Times New Roman" w:eastAsia="黑体" w:hAnsi="Times New Roman"/>
-          <w:szCs w:val="24"/>
-        </w:rPr>
-        <w:t>foveated rendering; virtual reality (VR); real-time rendering</w:t>
-      </w:r>
+        <w:t>背景：</w:t>
+      </w:r>
+    </w:p>
+    <w:p>
+      <w:pPr>
+        <w:spacing w:line="360" w:lineRule="auto"/>
+        <w:ind w:firstLineChars="200" w:firstLine="420"/>
+        <w:rPr>
+          <w:rFonts w:ascii="Times New Roman" w:eastAsia="黑体" w:hAnsi="Times New Roman"/>
+          <w:szCs w:val="24"/>
+        </w:rPr>
+      </w:pPr>
     </w:p>
     <w:p>
       <w:pPr>
@@ -1919,7 +2738,7 @@
           <w:szCs w:val="24"/>
           <w:highlight w:val="yellow"/>
         </w:rPr>
-        <w:t>背景：</w:t>
+        <w:t>方法：</w:t>
       </w:r>
     </w:p>
     <w:p>
@@ -1953,7 +2772,7 @@
           <w:szCs w:val="24"/>
           <w:highlight w:val="yellow"/>
         </w:rPr>
-        <w:t>方法：</w:t>
+        <w:t>结果：</w:t>
       </w:r>
     </w:p>
     <w:p>
@@ -1961,7 +2780,7 @@
         <w:spacing w:line="360" w:lineRule="auto"/>
         <w:ind w:firstLineChars="200" w:firstLine="420"/>
         <w:rPr>
-          <w:rFonts w:ascii="Times New Roman" w:eastAsia="黑体" w:hAnsi="Times New Roman" w:hint="eastAsia"/>
+          <w:rFonts w:ascii="Times New Roman" w:eastAsia="黑体" w:hAnsi="Times New Roman"/>
           <w:szCs w:val="24"/>
         </w:rPr>
       </w:pPr>
@@ -1987,15 +2806,15 @@
           <w:szCs w:val="24"/>
           <w:highlight w:val="yellow"/>
         </w:rPr>
-        <w:t>结果：</w:t>
-      </w:r>
-    </w:p>
-    <w:p>
-      <w:pPr>
-        <w:spacing w:line="360" w:lineRule="auto"/>
-        <w:ind w:firstLineChars="200" w:firstLine="420"/>
-        <w:rPr>
-          <w:rFonts w:ascii="Times New Roman" w:eastAsia="黑体" w:hAnsi="Times New Roman" w:hint="eastAsia"/>
+        <w:t>图表：</w:t>
+      </w:r>
+    </w:p>
+    <w:p>
+      <w:pPr>
+        <w:spacing w:line="360" w:lineRule="auto"/>
+        <w:rPr>
+          <w:rFonts w:ascii="Times New Roman" w:eastAsia="黑体" w:hAnsi="Times New Roman"/>
+          <w:sz w:val="24"/>
           <w:szCs w:val="24"/>
         </w:rPr>
       </w:pPr>
@@ -2021,7 +2840,7 @@
           <w:szCs w:val="24"/>
           <w:highlight w:val="yellow"/>
         </w:rPr>
-        <w:t>图表：</w:t>
+        <w:t>精读：</w:t>
       </w:r>
     </w:p>
     <w:p>
@@ -2037,6 +2856,26 @@
     <w:p>
       <w:pPr>
         <w:spacing w:line="360" w:lineRule="auto"/>
+        <w:rPr>
+          <w:rFonts w:ascii="Times New Roman" w:eastAsia="黑体" w:hAnsi="Times New Roman"/>
+          <w:sz w:val="24"/>
+          <w:szCs w:val="24"/>
+        </w:rPr>
+      </w:pPr>
+    </w:p>
+    <w:p>
+      <w:pPr>
+        <w:spacing w:line="360" w:lineRule="auto"/>
+        <w:rPr>
+          <w:rFonts w:ascii="Times New Roman" w:eastAsia="黑体" w:hAnsi="Times New Roman"/>
+          <w:b/>
+          <w:bCs/>
+          <w:sz w:val="24"/>
+          <w:szCs w:val="24"/>
+          <w:highlight w:val="yellow"/>
+        </w:rPr>
+      </w:pPr>
+      <w:r>
         <w:rPr>
           <w:rFonts w:ascii="Times New Roman" w:eastAsia="黑体" w:hAnsi="Times New Roman" w:hint="eastAsia"/>
           <w:b/>
@@ -2045,6 +2884,33 @@
           <w:szCs w:val="24"/>
           <w:highlight w:val="yellow"/>
         </w:rPr>
+        <w:t>创新：</w:t>
+      </w:r>
+    </w:p>
+    <w:p>
+      <w:pPr>
+        <w:spacing w:line="360" w:lineRule="auto"/>
+        <w:rPr>
+          <w:rFonts w:ascii="Times New Roman" w:eastAsia="黑体" w:hAnsi="Times New Roman"/>
+          <w:b/>
+          <w:bCs/>
+          <w:sz w:val="24"/>
+          <w:szCs w:val="24"/>
+          <w:highlight w:val="yellow"/>
+        </w:rPr>
+      </w:pPr>
+    </w:p>
+    <w:p>
+      <w:pPr>
+        <w:spacing w:line="360" w:lineRule="auto"/>
+        <w:rPr>
+          <w:rFonts w:ascii="Times New Roman" w:eastAsia="黑体" w:hAnsi="Times New Roman"/>
+          <w:b/>
+          <w:bCs/>
+          <w:sz w:val="24"/>
+          <w:szCs w:val="24"/>
+          <w:highlight w:val="yellow"/>
+        </w:rPr>
       </w:pPr>
       <w:r>
         <w:rPr>
@@ -2055,87 +2921,6 @@
           <w:szCs w:val="24"/>
           <w:highlight w:val="yellow"/>
         </w:rPr>
-        <w:t>精读：</w:t>
-      </w:r>
-    </w:p>
-    <w:p>
-      <w:pPr>
-        <w:spacing w:line="360" w:lineRule="auto"/>
-        <w:rPr>
-          <w:rFonts w:ascii="Times New Roman" w:eastAsia="黑体" w:hAnsi="Times New Roman"/>
-          <w:sz w:val="24"/>
-          <w:szCs w:val="24"/>
-        </w:rPr>
-      </w:pPr>
-    </w:p>
-    <w:p>
-      <w:pPr>
-        <w:spacing w:line="360" w:lineRule="auto"/>
-        <w:rPr>
-          <w:rFonts w:ascii="Times New Roman" w:eastAsia="黑体" w:hAnsi="Times New Roman"/>
-          <w:sz w:val="24"/>
-          <w:szCs w:val="24"/>
-        </w:rPr>
-      </w:pPr>
-    </w:p>
-    <w:p>
-      <w:pPr>
-        <w:spacing w:line="360" w:lineRule="auto"/>
-        <w:rPr>
-          <w:rFonts w:ascii="Times New Roman" w:eastAsia="黑体" w:hAnsi="Times New Roman"/>
-          <w:b/>
-          <w:bCs/>
-          <w:sz w:val="24"/>
-          <w:szCs w:val="24"/>
-          <w:highlight w:val="yellow"/>
-        </w:rPr>
-      </w:pPr>
-      <w:r>
-        <w:rPr>
-          <w:rFonts w:ascii="Times New Roman" w:eastAsia="黑体" w:hAnsi="Times New Roman" w:hint="eastAsia"/>
-          <w:b/>
-          <w:bCs/>
-          <w:sz w:val="24"/>
-          <w:szCs w:val="24"/>
-          <w:highlight w:val="yellow"/>
-        </w:rPr>
-        <w:t>创新：</w:t>
-      </w:r>
-    </w:p>
-    <w:p>
-      <w:pPr>
-        <w:spacing w:line="360" w:lineRule="auto"/>
-        <w:rPr>
-          <w:rFonts w:ascii="Times New Roman" w:eastAsia="黑体" w:hAnsi="Times New Roman" w:hint="eastAsia"/>
-          <w:b/>
-          <w:bCs/>
-          <w:sz w:val="24"/>
-          <w:szCs w:val="24"/>
-          <w:highlight w:val="yellow"/>
-        </w:rPr>
-      </w:pPr>
-    </w:p>
-    <w:p>
-      <w:pPr>
-        <w:spacing w:line="360" w:lineRule="auto"/>
-        <w:rPr>
-          <w:rFonts w:ascii="Times New Roman" w:eastAsia="黑体" w:hAnsi="Times New Roman"/>
-          <w:b/>
-          <w:bCs/>
-          <w:sz w:val="24"/>
-          <w:szCs w:val="24"/>
-          <w:highlight w:val="yellow"/>
-        </w:rPr>
-      </w:pPr>
-      <w:r>
-        <w:rPr>
-          <w:rFonts w:ascii="Times New Roman" w:eastAsia="黑体" w:hAnsi="Times New Roman" w:hint="eastAsia"/>
-          <w:b/>
-          <w:bCs/>
-          <w:sz w:val="24"/>
-          <w:szCs w:val="24"/>
-          <w:highlight w:val="yellow"/>
-        </w:rPr>
         <w:t>展望：</w:t>
       </w:r>
     </w:p>
@@ -2143,7 +2928,7 @@
       <w:pPr>
         <w:spacing w:line="360" w:lineRule="auto"/>
         <w:rPr>
-          <w:rFonts w:ascii="Times New Roman" w:eastAsia="黑体" w:hAnsi="Times New Roman" w:hint="eastAsia"/>
+          <w:rFonts w:ascii="Times New Roman" w:eastAsia="黑体" w:hAnsi="Times New Roman"/>
           <w:b/>
           <w:bCs/>
           <w:sz w:val="24"/>
@@ -2228,6 +3013,120 @@
 <file path=word/numbering.xml><?xml version="1.0" encoding="utf-8"?>
 <w:numbering xmlns:wpc="http://schemas.microsoft.com/office/word/2010/wordprocessingCanvas" xmlns:cx="http://schemas.microsoft.com/office/drawing/2014/chartex" xmlns:cx1="http://schemas.microsoft.com/office/drawing/2015/9/8/chartex" xmlns:cx2="http://schemas.microsoft.com/office/drawing/2015/10/21/chartex" xmlns:cx3="http://schemas.microsoft.com/office/drawing/2016/5/9/chartex" xmlns:cx4="http://schemas.microsoft.com/office/drawing/2016/5/10/chartex" xmlns:cx5="http://schemas.microsoft.com/office/drawing/2016/5/11/chartex" xmlns:cx6="http://schemas.microsoft.com/office/drawing/2016/5/12/chartex" xmlns:cx7="http://schemas.microsoft.com/office/drawing/2016/5/13/chartex" xmlns:cx8="http://schemas.microsoft.com/office/drawing/2016/5/14/chartex" xmlns:mc="http://schemas.openxmlformats.org/markup-compatibility/2006" xmlns:aink="http://schemas.microsoft.com/office/drawing/2016/ink" xmlns:am3d="http://schemas.microsoft.com/office/drawing/2017/model3d" xmlns:o="urn:schemas-microsoft-com:office:office" xmlns:oel="http://schemas.microsoft.com/office/2019/extlst" xmlns:r="http://schemas.openxmlformats.org/officeDocument/2006/relationships" xmlns:m="http://schemas.openxmlformats.org/officeDocument/2006/math" xmlns:v="urn:schemas-microsoft-com:vml" xmlns:wp14="http://schemas.microsoft.com/office/word/2010/wordprocessingDrawing" xmlns:wp="http://schemas.openxmlformats.org/drawingml/2006/wordprocessingDrawing" xmlns:w10="urn:schemas-microsoft-com:office:word" xmlns:w="http://schemas.openxmlformats.org/wordprocessingml/2006/main" xmlns:w14="http://schemas.microsoft.com/office/word/2010/wordml" xmlns:w15="http://schemas.microsoft.com/office/word/2012/wordml" xmlns:w16cex="http://schemas.microsoft.com/office/word/2018/wordml/cex" xmlns:w16cid="http://schemas.microsoft.com/office/word/2016/wordml/cid" xmlns:w16="http://schemas.microsoft.com/office/word/2018/wordml" xmlns:w16sdtdh="http://schemas.microsoft.com/office/word/2020/wordml/sdtdatahash" xmlns:w16se="http://schemas.microsoft.com/office/word/2015/wordml/symex" xmlns:wpg="http://schemas.microsoft.com/office/word/2010/wordprocessingGroup" xmlns:wpi="http://schemas.microsoft.com/office/word/2010/wordprocessingInk" xmlns:wne="http://schemas.microsoft.com/office/word/2006/wordml" xmlns:wps="http://schemas.microsoft.com/office/word/2010/wordprocessingShape" mc:Ignorable="w14 w15 w16se w16cid w16 w16cex w16sdtdh wp14">
   <w:abstractNum w:abstractNumId="0" w15:restartNumberingAfterBreak="0">
+    <w:nsid w:val="05A6723B"/>
+    <w:multiLevelType w:val="hybridMultilevel"/>
+    <w:tmpl w:val="2D42C916"/>
+    <w:lvl w:ilvl="0" w:tplc="78B2ABE6">
+      <w:start w:val="1"/>
+      <w:numFmt w:val="bullet"/>
+      <w:suff w:val="space"/>
+      <w:lvlText w:val=""/>
+      <w:lvlJc w:val="left"/>
+      <w:pPr>
+        <w:ind w:left="1700" w:hanging="440"/>
+      </w:pPr>
+      <w:rPr>
+        <w:rFonts w:ascii="Wingdings" w:hAnsi="Wingdings" w:hint="default"/>
+      </w:rPr>
+    </w:lvl>
+    <w:lvl w:ilvl="1" w:tplc="04090003">
+      <w:start w:val="1"/>
+      <w:numFmt w:val="bullet"/>
+      <w:lvlText w:val=""/>
+      <w:lvlJc w:val="left"/>
+      <w:pPr>
+        <w:ind w:left="1300" w:hanging="440"/>
+      </w:pPr>
+      <w:rPr>
+        <w:rFonts w:ascii="Wingdings" w:hAnsi="Wingdings" w:hint="default"/>
+      </w:rPr>
+    </w:lvl>
+    <w:lvl w:ilvl="2" w:tplc="04090005" w:tentative="1">
+      <w:start w:val="1"/>
+      <w:numFmt w:val="bullet"/>
+      <w:lvlText w:val=""/>
+      <w:lvlJc w:val="left"/>
+      <w:pPr>
+        <w:ind w:left="1740" w:hanging="440"/>
+      </w:pPr>
+      <w:rPr>
+        <w:rFonts w:ascii="Wingdings" w:hAnsi="Wingdings" w:hint="default"/>
+      </w:rPr>
+    </w:lvl>
+    <w:lvl w:ilvl="3" w:tplc="04090001" w:tentative="1">
+      <w:start w:val="1"/>
+      <w:numFmt w:val="bullet"/>
+      <w:lvlText w:val=""/>
+      <w:lvlJc w:val="left"/>
+      <w:pPr>
+        <w:ind w:left="2180" w:hanging="440"/>
+      </w:pPr>
+      <w:rPr>
+        <w:rFonts w:ascii="Wingdings" w:hAnsi="Wingdings" w:hint="default"/>
+      </w:rPr>
+    </w:lvl>
+    <w:lvl w:ilvl="4" w:tplc="04090003" w:tentative="1">
+      <w:start w:val="1"/>
+      <w:numFmt w:val="bullet"/>
+      <w:lvlText w:val=""/>
+      <w:lvlJc w:val="left"/>
+      <w:pPr>
+        <w:ind w:left="2620" w:hanging="440"/>
+      </w:pPr>
+      <w:rPr>
+        <w:rFonts w:ascii="Wingdings" w:hAnsi="Wingdings" w:hint="default"/>
+      </w:rPr>
+    </w:lvl>
+    <w:lvl w:ilvl="5" w:tplc="04090005" w:tentative="1">
+      <w:start w:val="1"/>
+      <w:numFmt w:val="bullet"/>
+      <w:lvlText w:val=""/>
+      <w:lvlJc w:val="left"/>
+      <w:pPr>
+        <w:ind w:left="3060" w:hanging="440"/>
+      </w:pPr>
+      <w:rPr>
+        <w:rFonts w:ascii="Wingdings" w:hAnsi="Wingdings" w:hint="default"/>
+      </w:rPr>
+    </w:lvl>
+    <w:lvl w:ilvl="6" w:tplc="04090001" w:tentative="1">
+      <w:start w:val="1"/>
+      <w:numFmt w:val="bullet"/>
+      <w:lvlText w:val=""/>
+      <w:lvlJc w:val="left"/>
+      <w:pPr>
+        <w:ind w:left="3500" w:hanging="440"/>
+      </w:pPr>
+      <w:rPr>
+        <w:rFonts w:ascii="Wingdings" w:hAnsi="Wingdings" w:hint="default"/>
+      </w:rPr>
+    </w:lvl>
+    <w:lvl w:ilvl="7" w:tplc="04090003" w:tentative="1">
+      <w:start w:val="1"/>
+      <w:numFmt w:val="bullet"/>
+      <w:lvlText w:val=""/>
+      <w:lvlJc w:val="left"/>
+      <w:pPr>
+        <w:ind w:left="3940" w:hanging="440"/>
+      </w:pPr>
+      <w:rPr>
+        <w:rFonts w:ascii="Wingdings" w:hAnsi="Wingdings" w:hint="default"/>
+      </w:rPr>
+    </w:lvl>
+    <w:lvl w:ilvl="8" w:tplc="04090005" w:tentative="1">
+      <w:start w:val="1"/>
+      <w:numFmt w:val="bullet"/>
+      <w:lvlText w:val=""/>
+      <w:lvlJc w:val="left"/>
+      <w:pPr>
+        <w:ind w:left="4380" w:hanging="440"/>
+      </w:pPr>
+      <w:rPr>
+        <w:rFonts w:ascii="Wingdings" w:hAnsi="Wingdings" w:hint="default"/>
+      </w:rPr>
+    </w:lvl>
+  </w:abstractNum>
+  <w:abstractNum w:abstractNumId="1" w15:restartNumberingAfterBreak="0">
     <w:nsid w:val="266529DE"/>
     <w:multiLevelType w:val="hybridMultilevel"/>
     <w:tmpl w:val="4864AAA4"/>
@@ -2316,7 +3215,121 @@
       </w:pPr>
     </w:lvl>
   </w:abstractNum>
-  <w:abstractNum w:abstractNumId="1" w15:restartNumberingAfterBreak="0">
+  <w:abstractNum w:abstractNumId="2" w15:restartNumberingAfterBreak="0">
+    <w:nsid w:val="3B572992"/>
+    <w:multiLevelType w:val="hybridMultilevel"/>
+    <w:tmpl w:val="740C7C9C"/>
+    <w:lvl w:ilvl="0" w:tplc="78B2ABE6">
+      <w:start w:val="1"/>
+      <w:numFmt w:val="bullet"/>
+      <w:suff w:val="space"/>
+      <w:lvlText w:val=""/>
+      <w:lvlJc w:val="left"/>
+      <w:pPr>
+        <w:ind w:left="860" w:hanging="440"/>
+      </w:pPr>
+      <w:rPr>
+        <w:rFonts w:ascii="Wingdings" w:hAnsi="Wingdings" w:hint="default"/>
+      </w:rPr>
+    </w:lvl>
+    <w:lvl w:ilvl="1" w:tplc="04090003" w:tentative="1">
+      <w:start w:val="1"/>
+      <w:numFmt w:val="bullet"/>
+      <w:lvlText w:val=""/>
+      <w:lvlJc w:val="left"/>
+      <w:pPr>
+        <w:ind w:left="1300" w:hanging="440"/>
+      </w:pPr>
+      <w:rPr>
+        <w:rFonts w:ascii="Wingdings" w:hAnsi="Wingdings" w:hint="default"/>
+      </w:rPr>
+    </w:lvl>
+    <w:lvl w:ilvl="2" w:tplc="04090005" w:tentative="1">
+      <w:start w:val="1"/>
+      <w:numFmt w:val="bullet"/>
+      <w:lvlText w:val=""/>
+      <w:lvlJc w:val="left"/>
+      <w:pPr>
+        <w:ind w:left="1740" w:hanging="440"/>
+      </w:pPr>
+      <w:rPr>
+        <w:rFonts w:ascii="Wingdings" w:hAnsi="Wingdings" w:hint="default"/>
+      </w:rPr>
+    </w:lvl>
+    <w:lvl w:ilvl="3" w:tplc="04090001" w:tentative="1">
+      <w:start w:val="1"/>
+      <w:numFmt w:val="bullet"/>
+      <w:lvlText w:val=""/>
+      <w:lvlJc w:val="left"/>
+      <w:pPr>
+        <w:ind w:left="2180" w:hanging="440"/>
+      </w:pPr>
+      <w:rPr>
+        <w:rFonts w:ascii="Wingdings" w:hAnsi="Wingdings" w:hint="default"/>
+      </w:rPr>
+    </w:lvl>
+    <w:lvl w:ilvl="4" w:tplc="04090003" w:tentative="1">
+      <w:start w:val="1"/>
+      <w:numFmt w:val="bullet"/>
+      <w:lvlText w:val=""/>
+      <w:lvlJc w:val="left"/>
+      <w:pPr>
+        <w:ind w:left="2620" w:hanging="440"/>
+      </w:pPr>
+      <w:rPr>
+        <w:rFonts w:ascii="Wingdings" w:hAnsi="Wingdings" w:hint="default"/>
+      </w:rPr>
+    </w:lvl>
+    <w:lvl w:ilvl="5" w:tplc="04090005" w:tentative="1">
+      <w:start w:val="1"/>
+      <w:numFmt w:val="bullet"/>
+      <w:lvlText w:val=""/>
+      <w:lvlJc w:val="left"/>
+      <w:pPr>
+        <w:ind w:left="3060" w:hanging="440"/>
+      </w:pPr>
+      <w:rPr>
+        <w:rFonts w:ascii="Wingdings" w:hAnsi="Wingdings" w:hint="default"/>
+      </w:rPr>
+    </w:lvl>
+    <w:lvl w:ilvl="6" w:tplc="04090001" w:tentative="1">
+      <w:start w:val="1"/>
+      <w:numFmt w:val="bullet"/>
+      <w:lvlText w:val=""/>
+      <w:lvlJc w:val="left"/>
+      <w:pPr>
+        <w:ind w:left="3500" w:hanging="440"/>
+      </w:pPr>
+      <w:rPr>
+        <w:rFonts w:ascii="Wingdings" w:hAnsi="Wingdings" w:hint="default"/>
+      </w:rPr>
+    </w:lvl>
+    <w:lvl w:ilvl="7" w:tplc="04090003" w:tentative="1">
+      <w:start w:val="1"/>
+      <w:numFmt w:val="bullet"/>
+      <w:lvlText w:val=""/>
+      <w:lvlJc w:val="left"/>
+      <w:pPr>
+        <w:ind w:left="3940" w:hanging="440"/>
+      </w:pPr>
+      <w:rPr>
+        <w:rFonts w:ascii="Wingdings" w:hAnsi="Wingdings" w:hint="default"/>
+      </w:rPr>
+    </w:lvl>
+    <w:lvl w:ilvl="8" w:tplc="04090005" w:tentative="1">
+      <w:start w:val="1"/>
+      <w:numFmt w:val="bullet"/>
+      <w:lvlText w:val=""/>
+      <w:lvlJc w:val="left"/>
+      <w:pPr>
+        <w:ind w:left="4380" w:hanging="440"/>
+      </w:pPr>
+      <w:rPr>
+        <w:rFonts w:ascii="Wingdings" w:hAnsi="Wingdings" w:hint="default"/>
+      </w:rPr>
+    </w:lvl>
+  </w:abstractNum>
+  <w:abstractNum w:abstractNumId="3" w15:restartNumberingAfterBreak="0">
     <w:nsid w:val="3DD25648"/>
     <w:multiLevelType w:val="hybridMultilevel"/>
     <w:tmpl w:val="B9ACA058"/>
@@ -2406,7 +3419,7 @@
       </w:pPr>
     </w:lvl>
   </w:abstractNum>
-  <w:abstractNum w:abstractNumId="2" w15:restartNumberingAfterBreak="0">
+  <w:abstractNum w:abstractNumId="4" w15:restartNumberingAfterBreak="0">
     <w:nsid w:val="4169135C"/>
     <w:multiLevelType w:val="hybridMultilevel"/>
     <w:tmpl w:val="E0B2B7C6"/>
@@ -2495,7 +3508,211 @@
       </w:pPr>
     </w:lvl>
   </w:abstractNum>
-  <w:abstractNum w:abstractNumId="3" w15:restartNumberingAfterBreak="0">
+  <w:abstractNum w:abstractNumId="5" w15:restartNumberingAfterBreak="0">
+    <w:nsid w:val="4E820ACA"/>
+    <w:multiLevelType w:val="hybridMultilevel"/>
+    <w:tmpl w:val="C1AEC43E"/>
+    <w:lvl w:ilvl="0" w:tplc="428C4622">
+      <w:start w:val="1"/>
+      <w:numFmt w:val="decimal"/>
+      <w:suff w:val="space"/>
+      <w:lvlText w:val="%1."/>
+      <w:lvlJc w:val="left"/>
+      <w:pPr>
+        <w:ind w:left="860" w:hanging="440"/>
+      </w:pPr>
+      <w:rPr>
+        <w:rFonts w:hint="eastAsia"/>
+      </w:rPr>
+    </w:lvl>
+    <w:lvl w:ilvl="1" w:tplc="04090019" w:tentative="1">
+      <w:start w:val="1"/>
+      <w:numFmt w:val="lowerLetter"/>
+      <w:lvlText w:val="%2)"/>
+      <w:lvlJc w:val="left"/>
+      <w:pPr>
+        <w:ind w:left="1300" w:hanging="440"/>
+      </w:pPr>
+    </w:lvl>
+    <w:lvl w:ilvl="2" w:tplc="0409001B" w:tentative="1">
+      <w:start w:val="1"/>
+      <w:numFmt w:val="lowerRoman"/>
+      <w:lvlText w:val="%3."/>
+      <w:lvlJc w:val="right"/>
+      <w:pPr>
+        <w:ind w:left="1740" w:hanging="440"/>
+      </w:pPr>
+    </w:lvl>
+    <w:lvl w:ilvl="3" w:tplc="0409000F" w:tentative="1">
+      <w:start w:val="1"/>
+      <w:numFmt w:val="decimal"/>
+      <w:lvlText w:val="%4."/>
+      <w:lvlJc w:val="left"/>
+      <w:pPr>
+        <w:ind w:left="2180" w:hanging="440"/>
+      </w:pPr>
+    </w:lvl>
+    <w:lvl w:ilvl="4" w:tplc="04090019" w:tentative="1">
+      <w:start w:val="1"/>
+      <w:numFmt w:val="lowerLetter"/>
+      <w:lvlText w:val="%5)"/>
+      <w:lvlJc w:val="left"/>
+      <w:pPr>
+        <w:ind w:left="2620" w:hanging="440"/>
+      </w:pPr>
+    </w:lvl>
+    <w:lvl w:ilvl="5" w:tplc="0409001B" w:tentative="1">
+      <w:start w:val="1"/>
+      <w:numFmt w:val="lowerRoman"/>
+      <w:lvlText w:val="%6."/>
+      <w:lvlJc w:val="right"/>
+      <w:pPr>
+        <w:ind w:left="3060" w:hanging="440"/>
+      </w:pPr>
+    </w:lvl>
+    <w:lvl w:ilvl="6" w:tplc="0409000F" w:tentative="1">
+      <w:start w:val="1"/>
+      <w:numFmt w:val="decimal"/>
+      <w:lvlText w:val="%7."/>
+      <w:lvlJc w:val="left"/>
+      <w:pPr>
+        <w:ind w:left="3500" w:hanging="440"/>
+      </w:pPr>
+    </w:lvl>
+    <w:lvl w:ilvl="7" w:tplc="04090019" w:tentative="1">
+      <w:start w:val="1"/>
+      <w:numFmt w:val="lowerLetter"/>
+      <w:lvlText w:val="%8)"/>
+      <w:lvlJc w:val="left"/>
+      <w:pPr>
+        <w:ind w:left="3940" w:hanging="440"/>
+      </w:pPr>
+    </w:lvl>
+    <w:lvl w:ilvl="8" w:tplc="0409001B" w:tentative="1">
+      <w:start w:val="1"/>
+      <w:numFmt w:val="lowerRoman"/>
+      <w:lvlText w:val="%9."/>
+      <w:lvlJc w:val="right"/>
+      <w:pPr>
+        <w:ind w:left="4380" w:hanging="440"/>
+      </w:pPr>
+    </w:lvl>
+  </w:abstractNum>
+  <w:abstractNum w:abstractNumId="6" w15:restartNumberingAfterBreak="0">
+    <w:nsid w:val="5389065B"/>
+    <w:multiLevelType w:val="hybridMultilevel"/>
+    <w:tmpl w:val="258E3B4E"/>
+    <w:lvl w:ilvl="0" w:tplc="65CA71AE">
+      <w:start w:val="1"/>
+      <w:numFmt w:val="bullet"/>
+      <w:suff w:val="space"/>
+      <w:lvlText w:val=""/>
+      <w:lvlJc w:val="left"/>
+      <w:pPr>
+        <w:ind w:left="860" w:hanging="440"/>
+      </w:pPr>
+      <w:rPr>
+        <w:rFonts w:ascii="Wingdings" w:hAnsi="Wingdings" w:hint="default"/>
+      </w:rPr>
+    </w:lvl>
+    <w:lvl w:ilvl="1" w:tplc="04090003">
+      <w:start w:val="1"/>
+      <w:numFmt w:val="bullet"/>
+      <w:lvlText w:val=""/>
+      <w:lvlJc w:val="left"/>
+      <w:pPr>
+        <w:ind w:left="440" w:hanging="440"/>
+      </w:pPr>
+      <w:rPr>
+        <w:rFonts w:ascii="Wingdings" w:hAnsi="Wingdings" w:hint="default"/>
+      </w:rPr>
+    </w:lvl>
+    <w:lvl w:ilvl="2" w:tplc="04090005" w:tentative="1">
+      <w:start w:val="1"/>
+      <w:numFmt w:val="bullet"/>
+      <w:lvlText w:val=""/>
+      <w:lvlJc w:val="left"/>
+      <w:pPr>
+        <w:ind w:left="880" w:hanging="440"/>
+      </w:pPr>
+      <w:rPr>
+        <w:rFonts w:ascii="Wingdings" w:hAnsi="Wingdings" w:hint="default"/>
+      </w:rPr>
+    </w:lvl>
+    <w:lvl w:ilvl="3" w:tplc="04090001" w:tentative="1">
+      <w:start w:val="1"/>
+      <w:numFmt w:val="bullet"/>
+      <w:lvlText w:val=""/>
+      <w:lvlJc w:val="left"/>
+      <w:pPr>
+        <w:ind w:left="1320" w:hanging="440"/>
+      </w:pPr>
+      <w:rPr>
+        <w:rFonts w:ascii="Wingdings" w:hAnsi="Wingdings" w:hint="default"/>
+      </w:rPr>
+    </w:lvl>
+    <w:lvl w:ilvl="4" w:tplc="04090003" w:tentative="1">
+      <w:start w:val="1"/>
+      <w:numFmt w:val="bullet"/>
+      <w:lvlText w:val=""/>
+      <w:lvlJc w:val="left"/>
+      <w:pPr>
+        <w:ind w:left="1760" w:hanging="440"/>
+      </w:pPr>
+      <w:rPr>
+        <w:rFonts w:ascii="Wingdings" w:hAnsi="Wingdings" w:hint="default"/>
+      </w:rPr>
+    </w:lvl>
+    <w:lvl w:ilvl="5" w:tplc="04090005" w:tentative="1">
+      <w:start w:val="1"/>
+      <w:numFmt w:val="bullet"/>
+      <w:lvlText w:val=""/>
+      <w:lvlJc w:val="left"/>
+      <w:pPr>
+        <w:ind w:left="2200" w:hanging="440"/>
+      </w:pPr>
+      <w:rPr>
+        <w:rFonts w:ascii="Wingdings" w:hAnsi="Wingdings" w:hint="default"/>
+      </w:rPr>
+    </w:lvl>
+    <w:lvl w:ilvl="6" w:tplc="04090001" w:tentative="1">
+      <w:start w:val="1"/>
+      <w:numFmt w:val="bullet"/>
+      <w:lvlText w:val=""/>
+      <w:lvlJc w:val="left"/>
+      <w:pPr>
+        <w:ind w:left="2640" w:hanging="440"/>
+      </w:pPr>
+      <w:rPr>
+        <w:rFonts w:ascii="Wingdings" w:hAnsi="Wingdings" w:hint="default"/>
+      </w:rPr>
+    </w:lvl>
+    <w:lvl w:ilvl="7" w:tplc="04090003" w:tentative="1">
+      <w:start w:val="1"/>
+      <w:numFmt w:val="bullet"/>
+      <w:lvlText w:val=""/>
+      <w:lvlJc w:val="left"/>
+      <w:pPr>
+        <w:ind w:left="3080" w:hanging="440"/>
+      </w:pPr>
+      <w:rPr>
+        <w:rFonts w:ascii="Wingdings" w:hAnsi="Wingdings" w:hint="default"/>
+      </w:rPr>
+    </w:lvl>
+    <w:lvl w:ilvl="8" w:tplc="04090005" w:tentative="1">
+      <w:start w:val="1"/>
+      <w:numFmt w:val="bullet"/>
+      <w:lvlText w:val=""/>
+      <w:lvlJc w:val="left"/>
+      <w:pPr>
+        <w:ind w:left="3520" w:hanging="440"/>
+      </w:pPr>
+      <w:rPr>
+        <w:rFonts w:ascii="Wingdings" w:hAnsi="Wingdings" w:hint="default"/>
+      </w:rPr>
+    </w:lvl>
+  </w:abstractNum>
+  <w:abstractNum w:abstractNumId="7" w15:restartNumberingAfterBreak="0">
     <w:nsid w:val="5A780518"/>
     <w:multiLevelType w:val="hybridMultilevel"/>
     <w:tmpl w:val="7B62BBCC"/>
@@ -2584,7 +3801,122 @@
       </w:pPr>
     </w:lvl>
   </w:abstractNum>
-  <w:abstractNum w:abstractNumId="4" w15:restartNumberingAfterBreak="0">
+  <w:abstractNum w:abstractNumId="8" w15:restartNumberingAfterBreak="0">
+    <w:nsid w:val="5AF11AED"/>
+    <w:multiLevelType w:val="hybridMultilevel"/>
+    <w:tmpl w:val="2DA44A9C"/>
+    <w:lvl w:ilvl="0" w:tplc="FFFFFFFF">
+      <w:start w:val="1"/>
+      <w:numFmt w:val="bullet"/>
+      <w:suff w:val="space"/>
+      <w:lvlText w:val=""/>
+      <w:lvlJc w:val="left"/>
+      <w:pPr>
+        <w:ind w:left="860" w:hanging="440"/>
+      </w:pPr>
+      <w:rPr>
+        <w:rFonts w:ascii="Wingdings" w:hAnsi="Wingdings" w:hint="default"/>
+      </w:rPr>
+    </w:lvl>
+    <w:lvl w:ilvl="1" w:tplc="65CA71AE">
+      <w:start w:val="1"/>
+      <w:numFmt w:val="bullet"/>
+      <w:suff w:val="space"/>
+      <w:lvlText w:val=""/>
+      <w:lvlJc w:val="left"/>
+      <w:pPr>
+        <w:ind w:left="460" w:hanging="440"/>
+      </w:pPr>
+      <w:rPr>
+        <w:rFonts w:ascii="Wingdings" w:hAnsi="Wingdings" w:hint="default"/>
+      </w:rPr>
+    </w:lvl>
+    <w:lvl w:ilvl="2" w:tplc="FFFFFFFF" w:tentative="1">
+      <w:start w:val="1"/>
+      <w:numFmt w:val="bullet"/>
+      <w:lvlText w:val=""/>
+      <w:lvlJc w:val="left"/>
+      <w:pPr>
+        <w:ind w:left="900" w:hanging="440"/>
+      </w:pPr>
+      <w:rPr>
+        <w:rFonts w:ascii="Wingdings" w:hAnsi="Wingdings" w:hint="default"/>
+      </w:rPr>
+    </w:lvl>
+    <w:lvl w:ilvl="3" w:tplc="FFFFFFFF" w:tentative="1">
+      <w:start w:val="1"/>
+      <w:numFmt w:val="bullet"/>
+      <w:lvlText w:val=""/>
+      <w:lvlJc w:val="left"/>
+      <w:pPr>
+        <w:ind w:left="1340" w:hanging="440"/>
+      </w:pPr>
+      <w:rPr>
+        <w:rFonts w:ascii="Wingdings" w:hAnsi="Wingdings" w:hint="default"/>
+      </w:rPr>
+    </w:lvl>
+    <w:lvl w:ilvl="4" w:tplc="FFFFFFFF" w:tentative="1">
+      <w:start w:val="1"/>
+      <w:numFmt w:val="bullet"/>
+      <w:lvlText w:val=""/>
+      <w:lvlJc w:val="left"/>
+      <w:pPr>
+        <w:ind w:left="1780" w:hanging="440"/>
+      </w:pPr>
+      <w:rPr>
+        <w:rFonts w:ascii="Wingdings" w:hAnsi="Wingdings" w:hint="default"/>
+      </w:rPr>
+    </w:lvl>
+    <w:lvl w:ilvl="5" w:tplc="FFFFFFFF" w:tentative="1">
+      <w:start w:val="1"/>
+      <w:numFmt w:val="bullet"/>
+      <w:lvlText w:val=""/>
+      <w:lvlJc w:val="left"/>
+      <w:pPr>
+        <w:ind w:left="2220" w:hanging="440"/>
+      </w:pPr>
+      <w:rPr>
+        <w:rFonts w:ascii="Wingdings" w:hAnsi="Wingdings" w:hint="default"/>
+      </w:rPr>
+    </w:lvl>
+    <w:lvl w:ilvl="6" w:tplc="FFFFFFFF" w:tentative="1">
+      <w:start w:val="1"/>
+      <w:numFmt w:val="bullet"/>
+      <w:lvlText w:val=""/>
+      <w:lvlJc w:val="left"/>
+      <w:pPr>
+        <w:ind w:left="2660" w:hanging="440"/>
+      </w:pPr>
+      <w:rPr>
+        <w:rFonts w:ascii="Wingdings" w:hAnsi="Wingdings" w:hint="default"/>
+      </w:rPr>
+    </w:lvl>
+    <w:lvl w:ilvl="7" w:tplc="FFFFFFFF" w:tentative="1">
+      <w:start w:val="1"/>
+      <w:numFmt w:val="bullet"/>
+      <w:lvlText w:val=""/>
+      <w:lvlJc w:val="left"/>
+      <w:pPr>
+        <w:ind w:left="3100" w:hanging="440"/>
+      </w:pPr>
+      <w:rPr>
+        <w:rFonts w:ascii="Wingdings" w:hAnsi="Wingdings" w:hint="default"/>
+      </w:rPr>
+    </w:lvl>
+    <w:lvl w:ilvl="8" w:tplc="FFFFFFFF" w:tentative="1">
+      <w:start w:val="1"/>
+      <w:numFmt w:val="bullet"/>
+      <w:lvlText w:val=""/>
+      <w:lvlJc w:val="left"/>
+      <w:pPr>
+        <w:ind w:left="3540" w:hanging="440"/>
+      </w:pPr>
+      <w:rPr>
+        <w:rFonts w:ascii="Wingdings" w:hAnsi="Wingdings" w:hint="default"/>
+      </w:rPr>
+    </w:lvl>
+  </w:abstractNum>
+  <w:abstractNum w:abstractNumId="9" w15:restartNumberingAfterBreak="0">
     <w:nsid w:val="669703B9"/>
     <w:multiLevelType w:val="multilevel"/>
     <w:tmpl w:val="236686D4"/>
@@ -2733,7 +4065,7 @@
       </w:rPr>
     </w:lvl>
   </w:abstractNum>
-  <w:abstractNum w:abstractNumId="5" w15:restartNumberingAfterBreak="0">
+  <w:abstractNum w:abstractNumId="10" w15:restartNumberingAfterBreak="0">
     <w:nsid w:val="69D31A85"/>
     <w:multiLevelType w:val="multilevel"/>
     <w:tmpl w:val="4374301E"/>
@@ -2882,7 +4214,7 @@
       </w:rPr>
     </w:lvl>
   </w:abstractNum>
-  <w:abstractNum w:abstractNumId="6" w15:restartNumberingAfterBreak="0">
+  <w:abstractNum w:abstractNumId="11" w15:restartNumberingAfterBreak="0">
     <w:nsid w:val="701D69F6"/>
     <w:multiLevelType w:val="multilevel"/>
     <w:tmpl w:val="9AE4C986"/>
@@ -3031,7 +4363,7 @@
       </w:rPr>
     </w:lvl>
   </w:abstractNum>
-  <w:abstractNum w:abstractNumId="7" w15:restartNumberingAfterBreak="0">
+  <w:abstractNum w:abstractNumId="12" w15:restartNumberingAfterBreak="0">
     <w:nsid w:val="79F050D2"/>
     <w:multiLevelType w:val="multilevel"/>
     <w:tmpl w:val="994A32F8"/>
@@ -3181,40 +4513,55 @@
     </w:lvl>
   </w:abstractNum>
   <w:num w:numId="1" w16cid:durableId="850025533">
+    <w:abstractNumId w:val="3"/>
+  </w:num>
+  <w:num w:numId="2" w16cid:durableId="1376392615">
+    <w:abstractNumId w:val="3"/>
+  </w:num>
+  <w:num w:numId="3" w16cid:durableId="470175646">
+    <w:abstractNumId w:val="3"/>
+  </w:num>
+  <w:num w:numId="4" w16cid:durableId="1234195436">
+    <w:abstractNumId w:val="3"/>
+  </w:num>
+  <w:num w:numId="5" w16cid:durableId="631524215">
+    <w:abstractNumId w:val="3"/>
+  </w:num>
+  <w:num w:numId="6" w16cid:durableId="1033921632">
     <w:abstractNumId w:val="1"/>
   </w:num>
-  <w:num w:numId="2" w16cid:durableId="1376392615">
-    <w:abstractNumId w:val="1"/>
+  <w:num w:numId="7" w16cid:durableId="557280868">
+    <w:abstractNumId w:val="4"/>
   </w:num>
-  <w:num w:numId="3" w16cid:durableId="470175646">
-    <w:abstractNumId w:val="1"/>
+  <w:num w:numId="8" w16cid:durableId="474101590">
+    <w:abstractNumId w:val="7"/>
   </w:num>
-  <w:num w:numId="4" w16cid:durableId="1234195436">
-    <w:abstractNumId w:val="1"/>
+  <w:num w:numId="9" w16cid:durableId="2080249641">
+    <w:abstractNumId w:val="9"/>
   </w:num>
-  <w:num w:numId="5" w16cid:durableId="631524215">
-    <w:abstractNumId w:val="1"/>
+  <w:num w:numId="10" w16cid:durableId="1037196762">
+    <w:abstractNumId w:val="10"/>
   </w:num>
-  <w:num w:numId="6" w16cid:durableId="1033921632">
+  <w:num w:numId="11" w16cid:durableId="1526820920">
+    <w:abstractNumId w:val="11"/>
+  </w:num>
+  <w:num w:numId="12" w16cid:durableId="1877740245">
+    <w:abstractNumId w:val="12"/>
+  </w:num>
+  <w:num w:numId="13" w16cid:durableId="7803769">
+    <w:abstractNumId w:val="2"/>
+  </w:num>
+  <w:num w:numId="14" w16cid:durableId="1313486958">
     <w:abstractNumId w:val="0"/>
   </w:num>
-  <w:num w:numId="7" w16cid:durableId="557280868">
-    <w:abstractNumId w:val="2"/>
+  <w:num w:numId="15" w16cid:durableId="972370374">
+    <w:abstractNumId w:val="8"/>
   </w:num>
-  <w:num w:numId="8" w16cid:durableId="474101590">
-    <w:abstractNumId w:val="3"/>
-  </w:num>
-  <w:num w:numId="9" w16cid:durableId="2080249641">
-    <w:abstractNumId w:val="4"/>
-  </w:num>
-  <w:num w:numId="10" w16cid:durableId="1037196762">
-    <w:abstractNumId w:val="5"/>
-  </w:num>
-  <w:num w:numId="11" w16cid:durableId="1526820920">
+  <w:num w:numId="16" w16cid:durableId="111635024">
     <w:abstractNumId w:val="6"/>
   </w:num>
-  <w:num w:numId="12" w16cid:durableId="1877740245">
-    <w:abstractNumId w:val="7"/>
+  <w:num w:numId="17" w16cid:durableId="800653780">
+    <w:abstractNumId w:val="5"/>
   </w:num>
 </w:numbering>
 </file>

</xml_diff>